<commit_message>
Signed-off-by: Jan Kowalski <jan.kowalski@example.com>
</commit_message>
<xml_diff>
--- a/teksty.docx
+++ b/teksty.docx
@@ -4,13 +4,2808 @@
   <w:body>
     <w:p>
       <w:pPr>
-        <w:numPr>
-          <w:ilvl w:val="0"/>
-          <w:numId w:val="0"/>
-        </w:numPr>
-      </w:pPr>
-      <w:r>
-        <w:t>kjdklsadsa</w:t>
+        <w:ind w:left="360"/>
+        <w:rPr>
+          <w:b/>
+          <w:bCs/>
+        </w:rPr>
+      </w:pPr>
+      <w:r>
+        <w:rPr>
+          <w:b/>
+          <w:bCs/>
+        </w:rPr>
+        <w:t>Każdy agent (</w:t>
+      </w:r>
+      <w:proofErr w:type="spellStart"/>
+      <w:r>
+        <w:rPr>
+          <w:b/>
+          <w:bCs/>
+        </w:rPr>
+        <w:t>turtle</w:t>
+      </w:r>
+      <w:proofErr w:type="spellEnd"/>
+      <w:r>
+        <w:rPr>
+          <w:b/>
+          <w:bCs/>
+        </w:rPr>
+        <w:t xml:space="preserve">) posiada zmienne </w:t>
+      </w:r>
+    </w:p>
+    <w:p>
+      <w:pPr>
+        <w:ind w:left="360"/>
+      </w:pPr>
+      <w:r>
+        <w:rPr>
+          <w:rFonts w:eastAsiaTheme="majorEastAsia"/>
+        </w:rPr>
+        <w:t>support-idea-1</w:t>
+      </w:r>
+      <w:r>
+        <w:t xml:space="preserve">, </w:t>
+      </w:r>
+      <w:r>
+        <w:br/>
+      </w:r>
+      <w:r>
+        <w:rPr>
+          <w:rFonts w:eastAsiaTheme="majorEastAsia"/>
+        </w:rPr>
+        <w:t>support-idea-2</w:t>
+      </w:r>
+      <w:r>
+        <w:t xml:space="preserve">, </w:t>
+      </w:r>
+      <w:r>
+        <w:br/>
+      </w:r>
+      <w:r>
+        <w:rPr>
+          <w:rFonts w:eastAsiaTheme="majorEastAsia"/>
+        </w:rPr>
+        <w:t>support-idea-3</w:t>
+      </w:r>
+      <w:r>
+        <w:t xml:space="preserve"> </w:t>
+      </w:r>
+    </w:p>
+    <w:p>
+      <w:pPr>
+        <w:ind w:left="360"/>
+      </w:pPr>
+      <w:r>
+        <w:t xml:space="preserve">oraz </w:t>
+      </w:r>
+      <w:proofErr w:type="spellStart"/>
+      <w:r>
+        <w:rPr>
+          <w:rFonts w:eastAsiaTheme="majorEastAsia"/>
+        </w:rPr>
+        <w:t>neutrality</w:t>
+      </w:r>
+      <w:proofErr w:type="spellEnd"/>
+      <w:r>
+        <w:t>.</w:t>
+      </w:r>
+    </w:p>
+    <w:p>
+      <w:pPr>
+        <w:ind w:left="360"/>
+      </w:pPr>
+      <w:r>
+        <w:t xml:space="preserve">Sumarycznie te cztery wartości są normalizowane, tzn. mają sens jako „rozkład poparcia/opinii”: agent może jednocześnie mieć częściowe poparcie dla różnych idei, albo być neutralny. Funkcja </w:t>
+      </w:r>
+      <w:proofErr w:type="spellStart"/>
+      <w:r>
+        <w:rPr>
+          <w:rFonts w:eastAsiaTheme="majorEastAsia"/>
+        </w:rPr>
+        <w:t>normalize-support-vector</w:t>
+      </w:r>
+      <w:proofErr w:type="spellEnd"/>
+      <w:r>
+        <w:t xml:space="preserve"> dba o to, by wartości były ≥ 0, a suma \( support1 + support2 + support3 + </w:t>
+      </w:r>
+      <w:proofErr w:type="spellStart"/>
+      <w:r>
+        <w:t>neutrality</w:t>
+      </w:r>
+      <w:proofErr w:type="spellEnd"/>
+      <w:r>
+        <w:t xml:space="preserve"> = 1 \) (lub blisko 1).</w:t>
+      </w:r>
+    </w:p>
+    <w:p>
+      <w:pPr>
+        <w:ind w:left="360"/>
+      </w:pPr>
+    </w:p>
+    <w:p>
+      <w:pPr>
+        <w:ind w:left="360"/>
+      </w:pPr>
+      <w:r>
+        <w:t>// wektor opinii</w:t>
+      </w:r>
+    </w:p>
+    <w:p>
+      <w:pPr>
+        <w:ind w:left="360"/>
+        <w:rPr>
+          <w:rFonts w:ascii="Consolas" w:hAnsi="Consolas"/>
+        </w:rPr>
+      </w:pPr>
+      <w:proofErr w:type="spellStart"/>
+      <w:r>
+        <w:rPr>
+          <w:rFonts w:ascii="Consolas" w:hAnsi="Consolas"/>
+        </w:rPr>
+        <w:t>turtles-own</w:t>
+      </w:r>
+      <w:proofErr w:type="spellEnd"/>
+      <w:r>
+        <w:rPr>
+          <w:rFonts w:ascii="Consolas" w:hAnsi="Consolas"/>
+        </w:rPr>
+        <w:t xml:space="preserve"> [</w:t>
+      </w:r>
+    </w:p>
+    <w:p>
+      <w:pPr>
+        <w:ind w:left="360"/>
+        <w:rPr>
+          <w:rFonts w:ascii="Consolas" w:hAnsi="Consolas"/>
+        </w:rPr>
+      </w:pPr>
+      <w:r>
+        <w:rPr>
+          <w:rFonts w:ascii="Consolas" w:hAnsi="Consolas"/>
+        </w:rPr>
+        <w:t xml:space="preserve">  support-idea-1</w:t>
+      </w:r>
+    </w:p>
+    <w:p>
+      <w:pPr>
+        <w:ind w:left="360"/>
+        <w:rPr>
+          <w:rFonts w:ascii="Consolas" w:hAnsi="Consolas"/>
+        </w:rPr>
+      </w:pPr>
+      <w:r>
+        <w:rPr>
+          <w:rFonts w:ascii="Consolas" w:hAnsi="Consolas"/>
+        </w:rPr>
+        <w:t xml:space="preserve">  support-idea-2</w:t>
+      </w:r>
+    </w:p>
+    <w:p>
+      <w:pPr>
+        <w:ind w:left="360"/>
+        <w:rPr>
+          <w:rFonts w:ascii="Consolas" w:hAnsi="Consolas"/>
+        </w:rPr>
+      </w:pPr>
+      <w:r>
+        <w:rPr>
+          <w:rFonts w:ascii="Consolas" w:hAnsi="Consolas"/>
+        </w:rPr>
+        <w:t xml:space="preserve">  support-idea-3</w:t>
+      </w:r>
+    </w:p>
+    <w:p>
+      <w:pPr>
+        <w:ind w:left="360"/>
+        <w:rPr>
+          <w:rFonts w:ascii="Consolas" w:hAnsi="Consolas"/>
+        </w:rPr>
+      </w:pPr>
+      <w:r>
+        <w:rPr>
+          <w:rFonts w:ascii="Consolas" w:hAnsi="Consolas"/>
+        </w:rPr>
+        <w:t xml:space="preserve">  </w:t>
+      </w:r>
+      <w:proofErr w:type="spellStart"/>
+      <w:r>
+        <w:rPr>
+          <w:rFonts w:ascii="Consolas" w:hAnsi="Consolas"/>
+        </w:rPr>
+        <w:t>neutrality</w:t>
+      </w:r>
+      <w:proofErr w:type="spellEnd"/>
+    </w:p>
+    <w:p>
+      <w:pPr>
+        <w:ind w:left="360"/>
+        <w:rPr>
+          <w:rFonts w:ascii="Consolas" w:hAnsi="Consolas"/>
+        </w:rPr>
+      </w:pPr>
+      <w:r>
+        <w:rPr>
+          <w:rFonts w:ascii="Consolas" w:hAnsi="Consolas"/>
+        </w:rPr>
+        <w:t xml:space="preserve">  </w:t>
+      </w:r>
+      <w:proofErr w:type="spellStart"/>
+      <w:r>
+        <w:rPr>
+          <w:rFonts w:ascii="Consolas" w:hAnsi="Consolas"/>
+        </w:rPr>
+        <w:t>conformity</w:t>
+      </w:r>
+      <w:proofErr w:type="spellEnd"/>
+      <w:r>
+        <w:rPr>
+          <w:rFonts w:ascii="Consolas" w:hAnsi="Consolas"/>
+        </w:rPr>
+        <w:tab/>
+      </w:r>
+      <w:r>
+        <w:rPr>
+          <w:rFonts w:ascii="Consolas" w:hAnsi="Consolas"/>
+        </w:rPr>
+        <w:tab/>
+      </w:r>
+      <w:r>
+        <w:rPr>
+          <w:rFonts w:ascii="Consolas" w:hAnsi="Consolas"/>
+        </w:rPr>
+        <w:t>#</w:t>
+      </w:r>
+      <w:r>
+        <w:rPr>
+          <w:rFonts w:ascii="Consolas" w:hAnsi="Consolas"/>
+        </w:rPr>
+        <w:t xml:space="preserve">konformizm </w:t>
+      </w:r>
+    </w:p>
+    <w:p>
+      <w:pPr>
+        <w:ind w:left="360"/>
+        <w:rPr>
+          <w:rFonts w:ascii="Consolas" w:hAnsi="Consolas"/>
+        </w:rPr>
+      </w:pPr>
+      <w:r>
+        <w:rPr>
+          <w:rFonts w:ascii="Consolas" w:hAnsi="Consolas"/>
+        </w:rPr>
+        <w:t xml:space="preserve">  </w:t>
+      </w:r>
+      <w:proofErr w:type="spellStart"/>
+      <w:r>
+        <w:rPr>
+          <w:rFonts w:ascii="Consolas" w:hAnsi="Consolas"/>
+        </w:rPr>
+        <w:t>stubbornness</w:t>
+      </w:r>
+      <w:proofErr w:type="spellEnd"/>
+      <w:r>
+        <w:rPr>
+          <w:rFonts w:ascii="Consolas" w:hAnsi="Consolas"/>
+        </w:rPr>
+        <w:tab/>
+      </w:r>
+      <w:r>
+        <w:rPr>
+          <w:rFonts w:ascii="Consolas" w:hAnsi="Consolas"/>
+        </w:rPr>
+        <w:t>#upór</w:t>
+      </w:r>
+    </w:p>
+    <w:p>
+      <w:pPr>
+        <w:ind w:left="360"/>
+        <w:rPr>
+          <w:rFonts w:ascii="Consolas" w:hAnsi="Consolas"/>
+        </w:rPr>
+      </w:pPr>
+      <w:r>
+        <w:rPr>
+          <w:rFonts w:ascii="Consolas" w:hAnsi="Consolas"/>
+        </w:rPr>
+        <w:t xml:space="preserve">  </w:t>
+      </w:r>
+      <w:proofErr w:type="spellStart"/>
+      <w:r>
+        <w:rPr>
+          <w:rFonts w:ascii="Consolas" w:hAnsi="Consolas"/>
+        </w:rPr>
+        <w:t>is</w:t>
+      </w:r>
+      <w:proofErr w:type="spellEnd"/>
+      <w:r>
+        <w:rPr>
+          <w:rFonts w:ascii="Consolas" w:hAnsi="Consolas"/>
+        </w:rPr>
+        <w:t>-leader?</w:t>
+      </w:r>
+    </w:p>
+    <w:p>
+      <w:pPr>
+        <w:ind w:left="360"/>
+        <w:rPr>
+          <w:rFonts w:ascii="Consolas" w:hAnsi="Consolas"/>
+        </w:rPr>
+      </w:pPr>
+      <w:r>
+        <w:rPr>
+          <w:rFonts w:ascii="Consolas" w:hAnsi="Consolas"/>
+        </w:rPr>
+        <w:t>]</w:t>
+      </w:r>
+    </w:p>
+    <w:p>
+      <w:pPr>
+        <w:ind w:left="360"/>
+      </w:pPr>
+    </w:p>
+    <w:p>
+      <w:pPr>
+        <w:ind w:left="360"/>
+      </w:pPr>
+    </w:p>
+    <w:p>
+      <w:pPr>
+        <w:ind w:left="360"/>
+      </w:pPr>
+    </w:p>
+    <w:p>
+      <w:pPr>
+        <w:ind w:left="360"/>
+        <w:rPr>
+          <w:b/>
+          <w:bCs/>
+          <w:lang w:bidi="hi-IN"/>
+        </w:rPr>
+      </w:pPr>
+      <w:r>
+        <w:rPr>
+          <w:rFonts w:eastAsiaTheme="majorEastAsia"/>
+          <w:b/>
+          <w:bCs/>
+          <w:lang w:bidi="hi-IN"/>
+        </w:rPr>
+        <w:t>Liderzy + zwykli agenci</w:t>
+      </w:r>
+    </w:p>
+    <w:p>
+      <w:pPr>
+        <w:ind w:left="360"/>
+      </w:pPr>
+      <w:r>
+        <w:rPr>
+          <w:lang w:bidi="hi-IN"/>
+        </w:rPr>
+        <w:t>W modelu tworzysz specjalnych agentów–liderów, którzy mają 100% poparcia dla jednej idei (np. Idea-1, Idea-2, Idea-3), neutralność = 0, i cechują się skrajnie wysoką „sztywnością poglądów” (</w:t>
+      </w:r>
+      <w:proofErr w:type="spellStart"/>
+      <w:r>
+        <w:rPr>
+          <w:rFonts w:eastAsiaTheme="majorEastAsia"/>
+          <w:lang w:bidi="hi-IN"/>
+        </w:rPr>
+        <w:t>stubbornness</w:t>
+      </w:r>
+      <w:proofErr w:type="spellEnd"/>
+      <w:r>
+        <w:rPr>
+          <w:rFonts w:eastAsiaTheme="majorEastAsia"/>
+          <w:lang w:bidi="hi-IN"/>
+        </w:rPr>
+        <w:t xml:space="preserve"> = 1.0</w:t>
+      </w:r>
+      <w:r>
+        <w:rPr>
+          <w:lang w:bidi="hi-IN"/>
+        </w:rPr>
+        <w:t>) oraz brakiem skłonności do konformizmu (</w:t>
+      </w:r>
+      <w:proofErr w:type="spellStart"/>
+      <w:r>
+        <w:rPr>
+          <w:rFonts w:eastAsiaTheme="majorEastAsia"/>
+          <w:lang w:bidi="hi-IN"/>
+        </w:rPr>
+        <w:t>conformity</w:t>
+      </w:r>
+      <w:proofErr w:type="spellEnd"/>
+      <w:r>
+        <w:rPr>
+          <w:rFonts w:eastAsiaTheme="majorEastAsia"/>
+          <w:lang w:bidi="hi-IN"/>
+        </w:rPr>
+        <w:t xml:space="preserve"> = 0.0</w:t>
+      </w:r>
+      <w:r>
+        <w:rPr>
+          <w:lang w:bidi="hi-IN"/>
+        </w:rPr>
+        <w:t>). Ci liderzy praktycznie nigdy nie zmieniają opinii — co odpowiada za „źródła opinii/idei stałych”.</w:t>
+      </w:r>
+    </w:p>
+    <w:p>
+      <w:pPr>
+        <w:ind w:left="360"/>
+        <w:rPr>
+          <w:lang w:bidi="hi-IN"/>
+        </w:rPr>
+      </w:pPr>
+    </w:p>
+    <w:p>
+      <w:pPr>
+        <w:ind w:left="360"/>
+        <w:rPr>
+          <w:lang w:bidi="hi-IN"/>
+        </w:rPr>
+      </w:pPr>
+      <w:r>
+        <w:rPr>
+          <w:lang w:bidi="hi-IN"/>
+        </w:rPr>
+        <w:t>Pozostali agenci startują jako neutralni (</w:t>
+      </w:r>
+      <w:proofErr w:type="spellStart"/>
+      <w:r>
+        <w:rPr>
+          <w:lang w:bidi="hi-IN"/>
+        </w:rPr>
+        <w:t>neutrality</w:t>
+      </w:r>
+      <w:proofErr w:type="spellEnd"/>
+      <w:r>
+        <w:rPr>
+          <w:lang w:bidi="hi-IN"/>
+        </w:rPr>
+        <w:t xml:space="preserve"> = 1), z losową skłonnością do ulegania (</w:t>
+      </w:r>
+      <w:proofErr w:type="spellStart"/>
+      <w:r>
+        <w:rPr>
+          <w:rFonts w:eastAsiaTheme="majorEastAsia"/>
+          <w:lang w:bidi="hi-IN"/>
+        </w:rPr>
+        <w:t>conformity</w:t>
+      </w:r>
+      <w:proofErr w:type="spellEnd"/>
+      <w:r>
+        <w:rPr>
+          <w:lang w:bidi="hi-IN"/>
+        </w:rPr>
+        <w:t>) i losową „sztywnością” (</w:t>
+      </w:r>
+      <w:proofErr w:type="spellStart"/>
+      <w:r>
+        <w:rPr>
+          <w:rFonts w:eastAsiaTheme="majorEastAsia"/>
+          <w:lang w:bidi="hi-IN"/>
+        </w:rPr>
+        <w:t>stubbornness</w:t>
+      </w:r>
+      <w:proofErr w:type="spellEnd"/>
+      <w:r>
+        <w:rPr>
+          <w:lang w:bidi="hi-IN"/>
+        </w:rPr>
+        <w:t>).</w:t>
+      </w:r>
+    </w:p>
+    <w:p>
+      <w:pPr>
+        <w:ind w:left="360"/>
+      </w:pPr>
+    </w:p>
+    <w:p>
+      <w:pPr>
+        <w:ind w:left="360"/>
+      </w:pPr>
+    </w:p>
+    <w:p>
+      <w:pPr>
+        <w:ind w:left="360"/>
+        <w:rPr>
+          <w:b/>
+          <w:bCs/>
+          <w:lang w:bidi="hi-IN"/>
+        </w:rPr>
+      </w:pPr>
+      <w:r>
+        <w:rPr>
+          <w:rFonts w:eastAsiaTheme="majorEastAsia"/>
+          <w:b/>
+          <w:bCs/>
+          <w:lang w:bidi="hi-IN"/>
+        </w:rPr>
+        <w:t>Interakcje społeczne – aktualizacja opinii przez sąsiedztwo</w:t>
+      </w:r>
+    </w:p>
+    <w:p>
+      <w:pPr>
+        <w:ind w:left="360"/>
+        <w:rPr>
+          <w:lang w:bidi="hi-IN"/>
+        </w:rPr>
+      </w:pPr>
+      <w:r>
+        <w:rPr>
+          <w:lang w:bidi="hi-IN"/>
+        </w:rPr>
+        <w:t xml:space="preserve">W każdej turze (metoda </w:t>
+      </w:r>
+      <w:proofErr w:type="spellStart"/>
+      <w:r>
+        <w:rPr>
+          <w:rFonts w:eastAsiaTheme="majorEastAsia"/>
+          <w:lang w:bidi="hi-IN"/>
+        </w:rPr>
+        <w:t>opinion-interaction</w:t>
+      </w:r>
+      <w:proofErr w:type="spellEnd"/>
+      <w:r>
+        <w:rPr>
+          <w:lang w:bidi="hi-IN"/>
+        </w:rPr>
+        <w:t>) agenci „spotykają” (losowo wybierają) sąsiada w określonym promieniu (</w:t>
+      </w:r>
+      <w:r>
+        <w:rPr>
+          <w:rFonts w:eastAsiaTheme="majorEastAsia"/>
+          <w:lang w:bidi="hi-IN"/>
+        </w:rPr>
+        <w:t>in-radius 1.5</w:t>
+      </w:r>
+      <w:r>
+        <w:rPr>
+          <w:lang w:bidi="hi-IN"/>
+        </w:rPr>
+        <w:t>). Jeśli „znajdą” sąsiada — dochodzi do aktualizacji ich wektorów przekonań.</w:t>
+      </w:r>
+    </w:p>
+    <w:p>
+      <w:pPr>
+        <w:ind w:left="360"/>
+        <w:rPr>
+          <w:lang w:bidi="hi-IN"/>
+        </w:rPr>
+      </w:pPr>
+      <w:r>
+        <w:rPr>
+          <w:lang w:bidi="hi-IN"/>
+        </w:rPr>
+        <w:t>Aktualizacja polega na ważonym uśrednianiu: agent bierze pod uwagę swoją własną opinię i opinię sąsiada, z wagami zależnymi od jego „sztywności” i „konformizmu”:</w:t>
+      </w:r>
+    </w:p>
+    <w:p>
+      <w:pPr>
+        <w:ind w:left="360"/>
+        <w:rPr>
+          <w:lang w:bidi="hi-IN"/>
+        </w:rPr>
+      </w:pPr>
+      <w:proofErr w:type="spellStart"/>
+      <m:oMathPara>
+        <m:oMath>
+          <m:r>
+            <m:rPr>
+              <m:nor/>
+            </m:rPr>
+            <w:rPr>
+              <w:lang w:bidi="hi-IN"/>
+            </w:rPr>
+            <m:t>effective-stubbornness</m:t>
+          </m:r>
+          <w:proofErr w:type="spellEnd"/>
+          <m:r>
+            <w:rPr>
+              <w:rFonts w:ascii="Cambria Math" w:hAnsi="Cambria Math"/>
+            </w:rPr>
+            <m:t>=</m:t>
+          </m:r>
+          <m:r>
+            <m:rPr>
+              <m:nor/>
+            </m:rPr>
+            <w:rPr>
+              <w:lang w:bidi="hi-IN"/>
+            </w:rPr>
+            <m:t>stubbornness</m:t>
+          </m:r>
+          <m:r>
+            <w:rPr>
+              <w:rFonts w:ascii="Cambria Math" w:hAnsi="Cambria Math"/>
+            </w:rPr>
+            <m:t>-(</m:t>
+          </m:r>
+          <m:r>
+            <m:rPr>
+              <m:nor/>
+            </m:rPr>
+            <w:rPr>
+              <w:lang w:bidi="hi-IN"/>
+            </w:rPr>
+            <m:t>conformity</m:t>
+          </m:r>
+          <m:r>
+            <w:rPr>
+              <w:rFonts w:ascii="Cambria Math" w:hAnsi="Cambria Math"/>
+            </w:rPr>
+            <m:t>×0.2)</m:t>
+          </m:r>
+          <m:r>
+            <w:rPr>
+              <w:lang w:bidi="hi-IN"/>
+            </w:rPr>
+            <w:br/>
+          </m:r>
+        </m:oMath>
+      </m:oMathPara>
+    </w:p>
+    <w:p>
+      <w:pPr>
+        <w:ind w:left="360"/>
+        <w:rPr>
+          <w:lang w:bidi="hi-IN"/>
+        </w:rPr>
+      </w:pPr>
+      <w:r>
+        <w:rPr>
+          <w:lang w:bidi="hi-IN"/>
+        </w:rPr>
+        <w:t>(ale nie mniej niż 0).</w:t>
+      </w:r>
+      <w:r>
+        <w:rPr>
+          <w:lang w:bidi="hi-IN"/>
+        </w:rPr>
+        <w:br/>
+        <w:t>Następnie:</w:t>
+      </w:r>
+    </w:p>
+    <w:p>
+      <w:pPr>
+        <w:ind w:left="360"/>
+        <w:rPr>
+          <w:lang w:bidi="hi-IN"/>
+        </w:rPr>
+      </w:pPr>
+      <m:oMathPara>
+        <m:oMath>
+          <m:sSub>
+            <m:sSubPr>
+              <m:ctrlPr>
+                <w:rPr>
+                  <w:rFonts w:ascii="Cambria Math" w:hAnsi="Cambria Math"/>
+                  <w:lang w:bidi="hi-IN"/>
+                </w:rPr>
+              </m:ctrlPr>
+            </m:sSubPr>
+            <m:e>
+              <m:r>
+                <w:rPr>
+                  <w:rFonts w:ascii="Cambria Math" w:hAnsi="Cambria Math"/>
+                </w:rPr>
+                <m:t>w</m:t>
+              </m:r>
+            </m:e>
+            <m:sub>
+              <m:r>
+                <m:rPr>
+                  <m:nor/>
+                </m:rPr>
+                <w:rPr>
+                  <w:lang w:bidi="hi-IN"/>
+                </w:rPr>
+                <m:t>self</m:t>
+              </m:r>
+            </m:sub>
+          </m:sSub>
+          <m:r>
+            <w:rPr>
+              <w:rFonts w:ascii="Cambria Math" w:hAnsi="Cambria Math"/>
+            </w:rPr>
+            <m:t>=</m:t>
+          </m:r>
+          <m:f>
+            <m:fPr>
+              <m:ctrlPr>
+                <w:rPr>
+                  <w:rFonts w:ascii="Cambria Math" w:hAnsi="Cambria Math"/>
+                  <w:lang w:bidi="hi-IN"/>
+                </w:rPr>
+              </m:ctrlPr>
+            </m:fPr>
+            <m:num>
+              <m:r>
+                <m:rPr>
+                  <m:nor/>
+                </m:rPr>
+                <w:rPr>
+                  <w:lang w:bidi="hi-IN"/>
+                </w:rPr>
+                <m:t>effective-stubbornness</m:t>
+              </m:r>
+            </m:num>
+            <m:den>
+              <m:sSub>
+                <m:sSubPr>
+                  <m:ctrlPr>
+                    <w:rPr>
+                      <w:rFonts w:ascii="Cambria Math" w:hAnsi="Cambria Math"/>
+                      <w:lang w:bidi="hi-IN"/>
+                    </w:rPr>
+                  </m:ctrlPr>
+                </m:sSubPr>
+                <m:e>
+                  <m:r>
+                    <w:rPr>
+                      <w:rFonts w:ascii="Cambria Math" w:hAnsi="Cambria Math"/>
+                    </w:rPr>
+                    <m:t>W</m:t>
+                  </m:r>
+                </m:e>
+                <m:sub>
+                  <m:r>
+                    <m:rPr>
+                      <m:nor/>
+                    </m:rPr>
+                    <w:rPr>
+                      <w:lang w:bidi="hi-IN"/>
+                    </w:rPr>
+                    <m:t>total</m:t>
+                  </m:r>
+                </m:sub>
+              </m:sSub>
+            </m:den>
+          </m:f>
+          <m:r>
+            <w:rPr>
+              <w:rFonts w:ascii="Cambria Math" w:hAnsi="Cambria Math"/>
+            </w:rPr>
+            <m:t>,</m:t>
+          </m:r>
+          <m:sSub>
+            <m:sSubPr>
+              <m:ctrlPr>
+                <w:rPr>
+                  <w:rFonts w:ascii="Cambria Math" w:hAnsi="Cambria Math"/>
+                  <w:lang w:bidi="hi-IN"/>
+                </w:rPr>
+              </m:ctrlPr>
+            </m:sSubPr>
+            <m:e>
+              <m:r>
+                <w:rPr>
+                  <w:rFonts w:ascii="Cambria Math" w:hAnsi="Cambria Math"/>
+                </w:rPr>
+                <m:t>w</m:t>
+              </m:r>
+            </m:e>
+            <m:sub>
+              <m:r>
+                <m:rPr>
+                  <m:nor/>
+                </m:rPr>
+                <w:rPr>
+                  <w:lang w:bidi="hi-IN"/>
+                </w:rPr>
+                <m:t>neighbor</m:t>
+              </m:r>
+            </m:sub>
+          </m:sSub>
+          <m:r>
+            <w:rPr>
+              <w:rFonts w:ascii="Cambria Math" w:hAnsi="Cambria Math"/>
+            </w:rPr>
+            <m:t>=</m:t>
+          </m:r>
+          <m:f>
+            <m:fPr>
+              <m:ctrlPr>
+                <w:rPr>
+                  <w:rFonts w:ascii="Cambria Math" w:hAnsi="Cambria Math"/>
+                  <w:lang w:bidi="hi-IN"/>
+                </w:rPr>
+              </m:ctrlPr>
+            </m:fPr>
+            <m:num>
+              <m:r>
+                <w:rPr>
+                  <w:rFonts w:ascii="Cambria Math" w:hAnsi="Cambria Math"/>
+                </w:rPr>
+                <m:t>(1-</m:t>
+              </m:r>
+              <m:r>
+                <m:rPr>
+                  <m:nor/>
+                </m:rPr>
+                <w:rPr>
+                  <w:lang w:bidi="hi-IN"/>
+                </w:rPr>
+                <m:t>effective-stubbornness</m:t>
+              </m:r>
+              <m:r>
+                <w:rPr>
+                  <w:rFonts w:ascii="Cambria Math" w:hAnsi="Cambria Math"/>
+                </w:rPr>
+                <m:t>)×β</m:t>
+              </m:r>
+            </m:num>
+            <m:den>
+              <m:sSub>
+                <m:sSubPr>
+                  <m:ctrlPr>
+                    <w:rPr>
+                      <w:rFonts w:ascii="Cambria Math" w:hAnsi="Cambria Math"/>
+                      <w:lang w:bidi="hi-IN"/>
+                    </w:rPr>
+                  </m:ctrlPr>
+                </m:sSubPr>
+                <m:e>
+                  <m:r>
+                    <w:rPr>
+                      <w:rFonts w:ascii="Cambria Math" w:hAnsi="Cambria Math"/>
+                    </w:rPr>
+                    <m:t>W</m:t>
+                  </m:r>
+                </m:e>
+                <m:sub>
+                  <m:r>
+                    <m:rPr>
+                      <m:nor/>
+                    </m:rPr>
+                    <w:rPr>
+                      <w:lang w:bidi="hi-IN"/>
+                    </w:rPr>
+                    <m:t>total</m:t>
+                  </m:r>
+                </m:sub>
+              </m:sSub>
+            </m:den>
+          </m:f>
+          <m:r>
+            <w:rPr>
+              <w:lang w:bidi="hi-IN"/>
+            </w:rPr>
+            <w:br/>
+          </m:r>
+        </m:oMath>
+      </m:oMathPara>
+    </w:p>
+    <w:p>
+      <w:pPr>
+        <w:ind w:left="360"/>
+        <w:rPr>
+          <w:lang w:bidi="hi-IN"/>
+        </w:rPr>
+      </w:pPr>
+      <w:r>
+        <w:rPr>
+          <w:lang w:bidi="hi-IN"/>
+        </w:rPr>
+        <w:t>gdzie</w:t>
+      </w:r>
+    </w:p>
+    <w:p>
+      <w:pPr>
+        <w:ind w:left="360"/>
+        <w:rPr>
+          <w:lang w:bidi="hi-IN"/>
+        </w:rPr>
+      </w:pPr>
+      <m:oMathPara>
+        <m:oMath>
+          <m:r>
+            <w:rPr>
+              <w:rFonts w:ascii="Cambria Math" w:hAnsi="Cambria Math"/>
+            </w:rPr>
+            <w:lastRenderedPageBreak/>
+            <m:t>Nowepoparcia:</m:t>
+          </m:r>
+          <m:r>
+            <m:rPr>
+              <m:nor/>
+            </m:rPr>
+            <w:rPr>
+              <w:lang w:bidi="hi-IN"/>
+            </w:rPr>
+            <m:t>\[</m:t>
+          </m:r>
+          <m:r>
+            <w:rPr>
+              <w:rFonts w:ascii="Cambria Math" w:hAnsi="Cambria Math"/>
+            </w:rPr>
+            <m:t>support</m:t>
+          </m:r>
+          <m:r>
+            <m:rPr>
+              <m:sty m:val="p"/>
+            </m:rPr>
+            <w:rPr>
+              <w:rFonts w:ascii="Cambria Math" w:hAnsi="Cambria Math"/>
+            </w:rPr>
+            <m:t>_</m:t>
+          </m:r>
+          <m:r>
+            <w:rPr>
+              <w:rFonts w:ascii="Cambria Math" w:hAnsi="Cambria Math"/>
+            </w:rPr>
+            <m:t>idea</m:t>
+          </m:r>
+          <m:r>
+            <m:rPr>
+              <m:sty m:val="p"/>
+            </m:rPr>
+            <w:rPr>
+              <w:rFonts w:ascii="Cambria Math" w:hAnsi="Cambria Math"/>
+            </w:rPr>
+            <m:t>_</m:t>
+          </m:r>
+          <m:r>
+            <w:rPr>
+              <w:rFonts w:ascii="Cambria Math" w:hAnsi="Cambria Math"/>
+            </w:rPr>
+            <m:t>k:=</m:t>
+          </m:r>
+          <m:sSub>
+            <m:sSubPr>
+              <m:ctrlPr>
+                <w:rPr>
+                  <w:rFonts w:ascii="Cambria Math" w:hAnsi="Cambria Math"/>
+                  <w:lang w:bidi="hi-IN"/>
+                </w:rPr>
+              </m:ctrlPr>
+            </m:sSubPr>
+            <m:e>
+              <m:r>
+                <w:rPr>
+                  <w:rFonts w:ascii="Cambria Math" w:hAnsi="Cambria Math"/>
+                </w:rPr>
+                <m:t>w</m:t>
+              </m:r>
+            </m:e>
+            <m:sub>
+              <m:r>
+                <m:rPr>
+                  <m:nor/>
+                </m:rPr>
+                <w:rPr>
+                  <w:lang w:bidi="hi-IN"/>
+                </w:rPr>
+                <m:t>self</m:t>
+              </m:r>
+            </m:sub>
+          </m:sSub>
+          <m:r>
+            <w:rPr>
+              <w:rFonts w:ascii="Cambria Math" w:hAnsi="Cambria Math"/>
+            </w:rPr>
+            <m:t>⋅support</m:t>
+          </m:r>
+          <m:r>
+            <m:rPr>
+              <m:sty m:val="p"/>
+            </m:rPr>
+            <w:rPr>
+              <w:rFonts w:ascii="Cambria Math" w:hAnsi="Cambria Math"/>
+            </w:rPr>
+            <m:t>_</m:t>
+          </m:r>
+          <m:r>
+            <w:rPr>
+              <w:rFonts w:ascii="Cambria Math" w:hAnsi="Cambria Math"/>
+            </w:rPr>
+            <m:t>idea</m:t>
+          </m:r>
+          <m:r>
+            <m:rPr>
+              <m:sty m:val="p"/>
+            </m:rPr>
+            <w:rPr>
+              <w:rFonts w:ascii="Cambria Math" w:hAnsi="Cambria Math"/>
+            </w:rPr>
+            <m:t>_</m:t>
+          </m:r>
+          <m:sSup>
+            <m:sSupPr>
+              <m:ctrlPr>
+                <w:rPr>
+                  <w:rFonts w:ascii="Cambria Math" w:hAnsi="Cambria Math"/>
+                  <w:lang w:bidi="hi-IN"/>
+                </w:rPr>
+              </m:ctrlPr>
+            </m:sSupPr>
+            <m:e>
+              <m:r>
+                <w:rPr>
+                  <w:rFonts w:ascii="Cambria Math" w:hAnsi="Cambria Math"/>
+                </w:rPr>
+                <m:t>k</m:t>
+              </m:r>
+            </m:e>
+            <m:sup>
+              <m:r>
+                <m:rPr>
+                  <m:nor/>
+                </m:rPr>
+                <w:rPr>
+                  <w:lang w:bidi="hi-IN"/>
+                </w:rPr>
+                <m:t>old</m:t>
+              </m:r>
+            </m:sup>
+          </m:sSup>
+          <m:r>
+            <w:rPr>
+              <w:rFonts w:ascii="Cambria Math" w:hAnsi="Cambria Math"/>
+            </w:rPr>
+            <m:t>+</m:t>
+          </m:r>
+          <m:sSub>
+            <m:sSubPr>
+              <m:ctrlPr>
+                <w:rPr>
+                  <w:rFonts w:ascii="Cambria Math" w:hAnsi="Cambria Math"/>
+                  <w:lang w:bidi="hi-IN"/>
+                </w:rPr>
+              </m:ctrlPr>
+            </m:sSubPr>
+            <m:e>
+              <m:r>
+                <w:rPr>
+                  <w:rFonts w:ascii="Cambria Math" w:hAnsi="Cambria Math"/>
+                </w:rPr>
+                <m:t>w</m:t>
+              </m:r>
+            </m:e>
+            <m:sub>
+              <m:r>
+                <m:rPr>
+                  <m:nor/>
+                </m:rPr>
+                <w:rPr>
+                  <w:lang w:bidi="hi-IN"/>
+                </w:rPr>
+                <m:t>neighbor</m:t>
+              </m:r>
+            </m:sub>
+          </m:sSub>
+          <m:r>
+            <w:rPr>
+              <w:rFonts w:ascii="Cambria Math" w:hAnsi="Cambria Math"/>
+            </w:rPr>
+            <m:t>⋅support</m:t>
+          </m:r>
+          <m:r>
+            <m:rPr>
+              <m:sty m:val="p"/>
+            </m:rPr>
+            <w:rPr>
+              <w:rFonts w:ascii="Cambria Math" w:hAnsi="Cambria Math"/>
+            </w:rPr>
+            <m:t>_</m:t>
+          </m:r>
+          <m:r>
+            <w:rPr>
+              <w:rFonts w:ascii="Cambria Math" w:hAnsi="Cambria Math"/>
+            </w:rPr>
+            <m:t>idea</m:t>
+          </m:r>
+          <m:r>
+            <m:rPr>
+              <m:sty m:val="p"/>
+            </m:rPr>
+            <w:rPr>
+              <w:rFonts w:ascii="Cambria Math" w:hAnsi="Cambria Math"/>
+            </w:rPr>
+            <m:t>_</m:t>
+          </m:r>
+          <m:sSup>
+            <m:sSupPr>
+              <m:ctrlPr>
+                <w:rPr>
+                  <w:rFonts w:ascii="Cambria Math" w:hAnsi="Cambria Math"/>
+                  <w:lang w:bidi="hi-IN"/>
+                </w:rPr>
+              </m:ctrlPr>
+            </m:sSupPr>
+            <m:e>
+              <m:r>
+                <w:rPr>
+                  <w:rFonts w:ascii="Cambria Math" w:hAnsi="Cambria Math"/>
+                </w:rPr>
+                <m:t>k</m:t>
+              </m:r>
+            </m:e>
+            <m:sup>
+              <m:r>
+                <m:rPr>
+                  <m:nor/>
+                </m:rPr>
+                <w:rPr>
+                  <w:lang w:bidi="hi-IN"/>
+                </w:rPr>
+                <m:t>neighbor</m:t>
+              </m:r>
+            </m:sup>
+          </m:sSup>
+          <m:r>
+            <m:rPr>
+              <m:nor/>
+            </m:rPr>
+            <w:rPr>
+              <w:lang w:bidi="hi-IN"/>
+            </w:rPr>
+            <m:t xml:space="preserve">dla </m:t>
+          </m:r>
+          <m:r>
+            <w:rPr>
+              <w:rFonts w:ascii="Cambria Math" w:hAnsi="Cambria Math"/>
+            </w:rPr>
+            <m:t>k=1,2,3,</m:t>
+          </m:r>
+          <m:r>
+            <w:rPr>
+              <w:lang w:bidi="hi-IN"/>
+            </w:rPr>
+            <w:br/>
+          </m:r>
+        </m:oMath>
+      </m:oMathPara>
+    </w:p>
+    <w:p>
+      <w:pPr>
+        <w:ind w:left="360"/>
+        <w:rPr>
+          <w:lang w:bidi="hi-IN"/>
+        </w:rPr>
+      </w:pPr>
+      <w:r>
+        <w:rPr>
+          <w:lang w:bidi="hi-IN"/>
+        </w:rPr>
+        <w:t xml:space="preserve">a potem normalizacja wektora (plus neutralność), czyli dokładnie to, co robi </w:t>
+      </w:r>
+      <w:proofErr w:type="spellStart"/>
+      <w:r>
+        <w:rPr>
+          <w:rFonts w:eastAsiaTheme="majorEastAsia"/>
+          <w:lang w:bidi="hi-IN"/>
+        </w:rPr>
+        <w:t>normalize-support-vector</w:t>
+      </w:r>
+      <w:proofErr w:type="spellEnd"/>
+      <w:r>
+        <w:rPr>
+          <w:lang w:bidi="hi-IN"/>
+        </w:rPr>
+        <w:t>.</w:t>
+      </w:r>
+    </w:p>
+    <w:p>
+      <w:pPr>
+        <w:ind w:left="360"/>
+        <w:rPr>
+          <w:lang w:bidi="hi-IN"/>
+        </w:rPr>
+      </w:pPr>
+      <w:r>
+        <w:rPr>
+          <w:lang w:bidi="hi-IN"/>
+        </w:rPr>
+        <w:t xml:space="preserve">W efekcie: agenci z dużą „sztywnością” raczej trzymają się swoich przekonań, agenci z dużą </w:t>
+      </w:r>
+      <w:proofErr w:type="spellStart"/>
+      <w:r>
+        <w:rPr>
+          <w:lang w:bidi="hi-IN"/>
+        </w:rPr>
+        <w:t>konformizacją</w:t>
+      </w:r>
+      <w:proofErr w:type="spellEnd"/>
+      <w:r>
+        <w:rPr>
+          <w:lang w:bidi="hi-IN"/>
+        </w:rPr>
+        <w:t xml:space="preserve"> i niską sztywnością — są podatni na zmianę opinii pod wpływem otoczenia.</w:t>
+      </w:r>
+    </w:p>
+    <w:p>
+      <w:pPr>
+        <w:ind w:left="360"/>
+      </w:pPr>
+    </w:p>
+    <w:p>
+      <w:pPr>
+        <w:ind w:left="360"/>
+      </w:pPr>
+    </w:p>
+    <w:p>
+      <w:pPr>
+        <w:ind w:left="360"/>
+      </w:pPr>
+    </w:p>
+    <w:p>
+      <w:pPr>
+        <w:ind w:left="360"/>
+      </w:pPr>
+    </w:p>
+    <w:p>
+      <w:pPr>
+        <w:ind w:left="360"/>
+      </w:pPr>
+    </w:p>
+    <w:p>
+      <w:pPr>
+        <w:ind w:left="360"/>
+      </w:pPr>
+    </w:p>
+    <w:p>
+      <w:pPr>
+        <w:ind w:left="360"/>
+      </w:pPr>
+      <w:r>
+        <w:br w:type="page"/>
+      </w:r>
+    </w:p>
+    <w:p>
+      <w:pPr>
+        <w:ind w:left="360"/>
+        <w:rPr>
+          <w:b/>
+          <w:bCs/>
+          <w:lang w:bidi="hi-IN"/>
+        </w:rPr>
+      </w:pPr>
+      <w:r>
+        <w:rPr>
+          <w:rFonts w:eastAsiaTheme="majorEastAsia"/>
+          <w:b/>
+          <w:bCs/>
+          <w:lang w:bidi="hi-IN"/>
+        </w:rPr>
+        <w:lastRenderedPageBreak/>
+        <w:t>Wygasanie/opad poparcia – mechanizm typu „gamma / SIR-</w:t>
+      </w:r>
+      <w:proofErr w:type="spellStart"/>
+      <w:r>
+        <w:rPr>
+          <w:rFonts w:eastAsiaTheme="majorEastAsia"/>
+          <w:b/>
+          <w:bCs/>
+          <w:lang w:bidi="hi-IN"/>
+        </w:rPr>
+        <w:t>like</w:t>
+      </w:r>
+      <w:proofErr w:type="spellEnd"/>
+      <w:r>
+        <w:rPr>
+          <w:rFonts w:eastAsiaTheme="majorEastAsia"/>
+          <w:b/>
+          <w:bCs/>
+          <w:lang w:bidi="hi-IN"/>
+        </w:rPr>
+        <w:t>”</w:t>
+      </w:r>
+    </w:p>
+    <w:p>
+      <w:pPr>
+        <w:ind w:left="360"/>
+        <w:rPr>
+          <w:lang w:bidi="hi-IN"/>
+        </w:rPr>
+      </w:pPr>
+      <w:r>
+        <w:rPr>
+          <w:lang w:bidi="hi-IN"/>
+        </w:rPr>
+        <w:t xml:space="preserve">W bloku </w:t>
+      </w:r>
+      <w:proofErr w:type="spellStart"/>
+      <w:r>
+        <w:rPr>
+          <w:rFonts w:eastAsiaTheme="majorEastAsia"/>
+          <w:lang w:bidi="hi-IN"/>
+        </w:rPr>
+        <w:t>fade-opinion</w:t>
+      </w:r>
+      <w:proofErr w:type="spellEnd"/>
+      <w:r>
+        <w:rPr>
+          <w:lang w:bidi="hi-IN"/>
+        </w:rPr>
+        <w:t xml:space="preserve"> w każdej turze część agentów — z prawdopodobieństwem </w:t>
+      </w:r>
+      <w:r>
+        <w:rPr>
+          <w:rFonts w:eastAsiaTheme="majorEastAsia"/>
+          <w:lang w:bidi="hi-IN"/>
+        </w:rPr>
+        <w:t>gamma</w:t>
+      </w:r>
+      <w:r>
+        <w:rPr>
+          <w:lang w:bidi="hi-IN"/>
+        </w:rPr>
+        <w:t xml:space="preserve"> — “zapomina” (lub zmniejsza) swoje aktualne poparcia dla idei: mnożysz ich poparcia przez pewien współczynnik (np. 0.95), co powoduje stopniowe osłabienie opinii. Potem znów normalizujesz wektor, co — przy potężnie osłabionej sumie „</w:t>
+      </w:r>
+      <w:proofErr w:type="spellStart"/>
+      <w:r>
+        <w:rPr>
+          <w:lang w:bidi="hi-IN"/>
+        </w:rPr>
+        <w:t>support</w:t>
+      </w:r>
+      <w:proofErr w:type="spellEnd"/>
+      <w:r>
+        <w:rPr>
+          <w:lang w:bidi="hi-IN"/>
+        </w:rPr>
+        <w:t xml:space="preserve">-idea” — daje wzrost </w:t>
+      </w:r>
+      <w:proofErr w:type="spellStart"/>
+      <w:r>
+        <w:rPr>
+          <w:lang w:bidi="hi-IN"/>
+        </w:rPr>
+        <w:t>neutrality</w:t>
+      </w:r>
+      <w:proofErr w:type="spellEnd"/>
+      <w:r>
+        <w:rPr>
+          <w:lang w:bidi="hi-IN"/>
+        </w:rPr>
+        <w:t>.</w:t>
+      </w:r>
+    </w:p>
+    <w:p>
+      <w:pPr>
+        <w:ind w:left="360"/>
+        <w:rPr>
+          <w:lang w:bidi="hi-IN"/>
+        </w:rPr>
+      </w:pPr>
+      <w:r>
+        <w:rPr>
+          <w:lang w:bidi="hi-IN"/>
+        </w:rPr>
+        <w:t xml:space="preserve">Tym samym Twój model łączy </w:t>
+      </w:r>
+      <w:r>
+        <w:rPr>
+          <w:rFonts w:eastAsiaTheme="majorEastAsia"/>
+          <w:lang w:bidi="hi-IN"/>
+        </w:rPr>
+        <w:t>mechanizm wpływu społecznego</w:t>
+      </w:r>
+      <w:r>
+        <w:rPr>
+          <w:lang w:bidi="hi-IN"/>
+        </w:rPr>
+        <w:t xml:space="preserve"> (interakcje agentów) z </w:t>
+      </w:r>
+      <w:r>
+        <w:rPr>
+          <w:rFonts w:eastAsiaTheme="majorEastAsia"/>
+          <w:lang w:bidi="hi-IN"/>
+        </w:rPr>
+        <w:t>mechanizmem „wygasania/opadania” opinii</w:t>
+      </w:r>
+      <w:r>
+        <w:rPr>
+          <w:lang w:bidi="hi-IN"/>
+        </w:rPr>
+        <w:t>, co pozwala — w przeciwieństwie do klasycznych modeli — na dynamiczną utratę przekonania niezależnie od interakcji.</w:t>
+      </w:r>
+    </w:p>
+    <w:p>
+      <w:pPr>
+        <w:ind w:left="360"/>
+      </w:pPr>
+    </w:p>
+    <w:p>
+      <w:pPr>
+        <w:ind w:left="360"/>
+      </w:pPr>
+    </w:p>
+    <w:p>
+      <w:pPr>
+        <w:ind w:left="360"/>
+      </w:pPr>
+    </w:p>
+    <w:p>
+      <w:pPr>
+        <w:ind w:left="360"/>
+      </w:pPr>
+    </w:p>
+    <w:p>
+      <w:pPr>
+        <w:ind w:left="360"/>
+      </w:pPr>
+    </w:p>
+    <w:p>
+      <w:pPr>
+        <w:ind w:left="360"/>
+      </w:pPr>
+    </w:p>
+    <w:p>
+      <w:pPr>
+        <w:ind w:left="360"/>
+      </w:pPr>
+    </w:p>
+    <w:p>
+      <w:pPr>
+        <w:ind w:left="360"/>
+      </w:pPr>
+    </w:p>
+    <w:p>
+      <w:pPr>
+        <w:ind w:left="360"/>
+        <w:rPr>
+          <w:lang w:bidi="hi-IN"/>
+        </w:rPr>
+      </w:pPr>
+      <w:r>
+        <w:rPr>
+          <w:lang w:bidi="hi-IN"/>
+        </w:rPr>
+        <w:t xml:space="preserve">Twój model to swoiste </w:t>
+      </w:r>
+      <w:r>
+        <w:rPr>
+          <w:rFonts w:eastAsiaTheme="majorEastAsia"/>
+          <w:lang w:bidi="hi-IN"/>
+        </w:rPr>
+        <w:t>hybrydowe</w:t>
+      </w:r>
+      <w:r>
+        <w:rPr>
+          <w:lang w:bidi="hi-IN"/>
+        </w:rPr>
+        <w:t xml:space="preserve"> — czerpie z kilku tradycji modelowania opinii i rozprzestrzeniania się postaw:</w:t>
+      </w:r>
+    </w:p>
+    <w:p>
+      <w:pPr>
+        <w:ind w:left="360"/>
+        <w:rPr>
+          <w:lang w:bidi="hi-IN"/>
+        </w:rPr>
+      </w:pPr>
+      <w:proofErr w:type="spellStart"/>
+      <w:r>
+        <w:rPr>
+          <w:rFonts w:eastAsiaTheme="majorEastAsia"/>
+          <w:lang w:bidi="hi-IN"/>
+        </w:rPr>
+        <w:t>DeGroot</w:t>
+      </w:r>
+      <w:proofErr w:type="spellEnd"/>
+      <w:r>
+        <w:rPr>
+          <w:rFonts w:eastAsiaTheme="majorEastAsia"/>
+          <w:lang w:bidi="hi-IN"/>
+        </w:rPr>
+        <w:t xml:space="preserve"> model</w:t>
+      </w:r>
+      <w:r>
+        <w:rPr>
+          <w:lang w:bidi="hi-IN"/>
+        </w:rPr>
+        <w:t xml:space="preserve"> — podstawowy model propagacji opinii: agenci aktualizują swoje przekonanie jako </w:t>
+      </w:r>
+      <w:r>
+        <w:rPr>
+          <w:rFonts w:eastAsiaTheme="majorEastAsia"/>
+          <w:lang w:bidi="hi-IN"/>
+        </w:rPr>
+        <w:t>ważoną średnią</w:t>
+      </w:r>
+      <w:r>
+        <w:rPr>
+          <w:lang w:bidi="hi-IN"/>
+        </w:rPr>
+        <w:t xml:space="preserve"> własnej i sąsiada/opinii otoczenia. </w:t>
+      </w:r>
+      <w:hyperlink r:id="rId5" w:tgtFrame="_blank" w:history="1">
+        <w:r>
+          <w:rPr>
+            <w:rStyle w:val="Hipercze"/>
+            <w:lang w:bidi="hi-IN"/>
+          </w:rPr>
+          <w:t>MDPI</w:t>
+        </w:r>
+        <w:r>
+          <w:rPr>
+            <w:rStyle w:val="Hipercze"/>
+            <w:rFonts w:eastAsiaTheme="majorEastAsia"/>
+            <w:lang w:bidi="hi-IN"/>
+          </w:rPr>
+          <w:t>+2</w:t>
+        </w:r>
+        <w:r>
+          <w:rPr>
+            <w:rStyle w:val="Hipercze"/>
+            <w:lang w:bidi="hi-IN"/>
+          </w:rPr>
+          <w:t>Wikipedia</w:t>
+        </w:r>
+        <w:r>
+          <w:rPr>
+            <w:rStyle w:val="Hipercze"/>
+            <w:rFonts w:eastAsiaTheme="majorEastAsia"/>
+            <w:lang w:bidi="hi-IN"/>
+          </w:rPr>
+          <w:t>+2</w:t>
+        </w:r>
+      </w:hyperlink>
+    </w:p>
+    <w:p>
+      <w:pPr>
+        <w:ind w:left="360"/>
+        <w:rPr>
+          <w:lang w:bidi="hi-IN"/>
+        </w:rPr>
+      </w:pPr>
+      <w:r>
+        <w:rPr>
+          <w:rFonts w:eastAsiaTheme="majorEastAsia"/>
+          <w:lang w:bidi="hi-IN"/>
+        </w:rPr>
+        <w:t>Friedkin–</w:t>
+      </w:r>
+      <w:proofErr w:type="spellStart"/>
+      <w:r>
+        <w:rPr>
+          <w:rFonts w:eastAsiaTheme="majorEastAsia"/>
+          <w:lang w:bidi="hi-IN"/>
+        </w:rPr>
+        <w:t>Johnsen</w:t>
+      </w:r>
+      <w:proofErr w:type="spellEnd"/>
+      <w:r>
+        <w:rPr>
+          <w:rFonts w:eastAsiaTheme="majorEastAsia"/>
+          <w:lang w:bidi="hi-IN"/>
+        </w:rPr>
+        <w:t xml:space="preserve"> model</w:t>
+      </w:r>
+      <w:r>
+        <w:rPr>
+          <w:lang w:bidi="hi-IN"/>
+        </w:rPr>
+        <w:t xml:space="preserve"> — rozszerzenie </w:t>
+      </w:r>
+      <w:proofErr w:type="spellStart"/>
+      <w:r>
+        <w:rPr>
+          <w:lang w:bidi="hi-IN"/>
+        </w:rPr>
+        <w:t>DeGroota</w:t>
+      </w:r>
+      <w:proofErr w:type="spellEnd"/>
+      <w:r>
+        <w:rPr>
+          <w:lang w:bidi="hi-IN"/>
+        </w:rPr>
+        <w:t>, które pozwala uwzględnić „sztywność” / przywiązanie do własnej opinii (</w:t>
+      </w:r>
+      <w:proofErr w:type="spellStart"/>
+      <w:r>
+        <w:rPr>
+          <w:lang w:bidi="hi-IN"/>
+        </w:rPr>
+        <w:t>prejudices</w:t>
+      </w:r>
+      <w:proofErr w:type="spellEnd"/>
+      <w:r>
+        <w:rPr>
+          <w:lang w:bidi="hi-IN"/>
+        </w:rPr>
+        <w:t xml:space="preserve"> / pierwotnej opinii); czyli nawet przy interakcjach i presji społecznej, niektórzy agenci mogą częściowo zachować swoje początkowe poglądy. </w:t>
+      </w:r>
+      <w:hyperlink r:id="rId6" w:tgtFrame="_blank" w:history="1">
+        <w:r>
+          <w:rPr>
+            <w:rStyle w:val="Hipercze"/>
+            <w:lang w:bidi="hi-IN"/>
+          </w:rPr>
+          <w:t>MDPI</w:t>
+        </w:r>
+        <w:r>
+          <w:rPr>
+            <w:rStyle w:val="Hipercze"/>
+            <w:rFonts w:eastAsiaTheme="majorEastAsia"/>
+            <w:lang w:bidi="hi-IN"/>
+          </w:rPr>
+          <w:t>+1</w:t>
+        </w:r>
+      </w:hyperlink>
+    </w:p>
+    <w:p>
+      <w:pPr>
+        <w:ind w:left="360"/>
+        <w:rPr>
+          <w:lang w:bidi="hi-IN"/>
+        </w:rPr>
+      </w:pPr>
+      <w:r>
+        <w:rPr>
+          <w:rFonts w:eastAsiaTheme="majorEastAsia"/>
+          <w:lang w:bidi="hi-IN"/>
+        </w:rPr>
+        <w:t>Epidemiczne / rozprzestrzenianie: inspiracje z modeli epidemiologicznych</w:t>
+      </w:r>
+      <w:r>
+        <w:rPr>
+          <w:lang w:bidi="hi-IN"/>
+        </w:rPr>
+        <w:t xml:space="preserve">, np. z analogii do SIR model — w literaturze łączono rozprzestrzenianie informacji / opinii z mechanikami „zarażania”, „wygasania” czy „odporności / zapominania”. </w:t>
+      </w:r>
+      <w:hyperlink r:id="rId7" w:tgtFrame="_blank" w:history="1">
+        <w:r>
+          <w:rPr>
+            <w:rStyle w:val="Hipercze"/>
+            <w:lang w:bidi="hi-IN"/>
+          </w:rPr>
+          <w:t>SpringerLink</w:t>
+        </w:r>
+        <w:r>
+          <w:rPr>
+            <w:rStyle w:val="Hipercze"/>
+            <w:rFonts w:eastAsiaTheme="majorEastAsia"/>
+            <w:lang w:bidi="hi-IN"/>
+          </w:rPr>
+          <w:t>+2</w:t>
+        </w:r>
+        <w:r>
+          <w:rPr>
+            <w:rStyle w:val="Hipercze"/>
+            <w:lang w:bidi="hi-IN"/>
+          </w:rPr>
+          <w:t>PMC</w:t>
+        </w:r>
+        <w:r>
+          <w:rPr>
+            <w:rStyle w:val="Hipercze"/>
+            <w:rFonts w:eastAsiaTheme="majorEastAsia"/>
+            <w:lang w:bidi="hi-IN"/>
+          </w:rPr>
+          <w:t>+2</w:t>
+        </w:r>
+      </w:hyperlink>
+    </w:p>
+    <w:p>
+      <w:pPr>
+        <w:ind w:left="360"/>
+        <w:rPr>
+          <w:lang w:bidi="hi-IN"/>
+        </w:rPr>
+      </w:pPr>
+      <w:r>
+        <w:rPr>
+          <w:lang w:bidi="hi-IN"/>
+        </w:rPr>
+        <w:t>Twój model łączy więc: agent-</w:t>
+      </w:r>
+      <w:proofErr w:type="spellStart"/>
+      <w:r>
+        <w:rPr>
+          <w:lang w:bidi="hi-IN"/>
+        </w:rPr>
+        <w:t>based</w:t>
+      </w:r>
+      <w:proofErr w:type="spellEnd"/>
+      <w:r>
+        <w:rPr>
+          <w:lang w:bidi="hi-IN"/>
+        </w:rPr>
+        <w:t xml:space="preserve"> modeling + </w:t>
+      </w:r>
+      <w:proofErr w:type="spellStart"/>
+      <w:r>
+        <w:rPr>
+          <w:lang w:bidi="hi-IN"/>
+        </w:rPr>
+        <w:t>weighted-average</w:t>
+      </w:r>
+      <w:proofErr w:type="spellEnd"/>
+      <w:r>
+        <w:rPr>
+          <w:lang w:bidi="hi-IN"/>
+        </w:rPr>
+        <w:t xml:space="preserve"> influence (jak </w:t>
+      </w:r>
+      <w:proofErr w:type="spellStart"/>
+      <w:r>
+        <w:rPr>
+          <w:lang w:bidi="hi-IN"/>
+        </w:rPr>
+        <w:t>DeGroot</w:t>
+      </w:r>
+      <w:proofErr w:type="spellEnd"/>
+      <w:r>
+        <w:rPr>
+          <w:lang w:bidi="hi-IN"/>
+        </w:rPr>
+        <w:t>) + opcjonalną „sztywność / przywiązanie” (jak Friedkin–</w:t>
+      </w:r>
+      <w:proofErr w:type="spellStart"/>
+      <w:r>
+        <w:rPr>
+          <w:lang w:bidi="hi-IN"/>
+        </w:rPr>
+        <w:t>Johnsen</w:t>
+      </w:r>
+      <w:proofErr w:type="spellEnd"/>
+      <w:r>
+        <w:rPr>
+          <w:lang w:bidi="hi-IN"/>
+        </w:rPr>
+        <w:t>) + mechanizm wygasania/</w:t>
+      </w:r>
+      <w:proofErr w:type="spellStart"/>
+      <w:r>
+        <w:rPr>
+          <w:lang w:bidi="hi-IN"/>
+        </w:rPr>
+        <w:t>popadu</w:t>
+      </w:r>
+      <w:proofErr w:type="spellEnd"/>
+      <w:r>
+        <w:rPr>
+          <w:lang w:bidi="hi-IN"/>
+        </w:rPr>
+        <w:t xml:space="preserve"> opinii (analogiczny do wygasania w modelach epidemiologicznych / rumor </w:t>
+      </w:r>
+      <w:proofErr w:type="spellStart"/>
+      <w:r>
+        <w:rPr>
+          <w:lang w:bidi="hi-IN"/>
+        </w:rPr>
+        <w:t>models</w:t>
+      </w:r>
+      <w:proofErr w:type="spellEnd"/>
+      <w:r>
+        <w:rPr>
+          <w:lang w:bidi="hi-IN"/>
+        </w:rPr>
+        <w:t xml:space="preserve"> / SIR-inspirowanych).</w:t>
+      </w:r>
+    </w:p>
+    <w:p>
+      <w:pPr>
+        <w:ind w:left="360"/>
+        <w:rPr>
+          <w:lang w:bidi="hi-IN"/>
+        </w:rPr>
+      </w:pPr>
+      <w:r>
+        <w:rPr>
+          <w:lang w:bidi="hi-IN"/>
+        </w:rPr>
+        <w:t xml:space="preserve">W literaturze takie podejście — łączenie klasycznej propagacji opinii z elementami zapominania lub zmian poparcia — bywa stosowane, by lepiej oddać dynamikę opinii w świecie rzeczywistym (opinie nie zawsze trwałe, ludzie mogą „zapomnieć”, zająć się czymś innym, stracić zainteresowanie). </w:t>
+      </w:r>
+      <w:hyperlink r:id="rId8" w:tgtFrame="_blank" w:history="1">
+        <w:r>
+          <w:rPr>
+            <w:rStyle w:val="Hipercze"/>
+            <w:lang w:bidi="hi-IN"/>
+          </w:rPr>
+          <w:t>SpringerLink</w:t>
+        </w:r>
+        <w:r>
+          <w:rPr>
+            <w:rStyle w:val="Hipercze"/>
+            <w:rFonts w:eastAsiaTheme="majorEastAsia"/>
+            <w:lang w:bidi="hi-IN"/>
+          </w:rPr>
+          <w:t>+2</w:t>
+        </w:r>
+        <w:r>
+          <w:rPr>
+            <w:rStyle w:val="Hipercze"/>
+            <w:lang w:bidi="hi-IN"/>
+          </w:rPr>
+          <w:t>PMC</w:t>
+        </w:r>
+        <w:r>
+          <w:rPr>
+            <w:rStyle w:val="Hipercze"/>
+            <w:rFonts w:eastAsiaTheme="majorEastAsia"/>
+            <w:lang w:bidi="hi-IN"/>
+          </w:rPr>
+          <w:t>+2</w:t>
+        </w:r>
+      </w:hyperlink>
+    </w:p>
+    <w:p>
+      <w:pPr>
+        <w:ind w:left="360"/>
+      </w:pPr>
+    </w:p>
+    <w:p>
+      <w:pPr>
+        <w:ind w:left="360"/>
+      </w:pPr>
+    </w:p>
+    <w:p>
+      <w:pPr>
+        <w:ind w:left="360"/>
+      </w:pPr>
+    </w:p>
+    <w:p>
+      <w:pPr>
+        <w:ind w:left="360"/>
+      </w:pPr>
+    </w:p>
+    <w:p>
+      <w:pPr>
+        <w:ind w:left="360"/>
+      </w:pPr>
+    </w:p>
+    <w:p>
+      <w:pPr>
+        <w:pStyle w:val="isselectedend"/>
+        <w:rPr>
+          <w:rFonts w:ascii="Consolas" w:hAnsi="Consolas"/>
+          <w:sz w:val="20"/>
+          <w:szCs w:val="20"/>
+        </w:rPr>
+      </w:pPr>
+    </w:p>
+    <w:p>
+      <w:pPr>
+        <w:pStyle w:val="isselectedend"/>
+        <w:rPr>
+          <w:rFonts w:ascii="Consolas" w:hAnsi="Consolas"/>
+          <w:sz w:val="20"/>
+          <w:szCs w:val="20"/>
+        </w:rPr>
+      </w:pPr>
+    </w:p>
+    <w:p>
+      <w:pPr>
+        <w:pStyle w:val="isselectedend"/>
+        <w:rPr>
+          <w:rFonts w:ascii="Consolas" w:hAnsi="Consolas"/>
+          <w:sz w:val="20"/>
+          <w:szCs w:val="20"/>
+        </w:rPr>
+      </w:pPr>
+    </w:p>
+    <w:p>
+      <w:pPr>
+        <w:pStyle w:val="isselectedend"/>
+        <w:rPr>
+          <w:rFonts w:ascii="Consolas" w:hAnsi="Consolas"/>
+          <w:sz w:val="20"/>
+          <w:szCs w:val="20"/>
+        </w:rPr>
+      </w:pPr>
+    </w:p>
+    <w:p>
+      <w:pPr>
+        <w:pStyle w:val="isselectedend"/>
+        <w:rPr>
+          <w:rFonts w:ascii="Consolas" w:hAnsi="Consolas"/>
+          <w:b/>
+          <w:bCs/>
+        </w:rPr>
+      </w:pPr>
+      <w:r>
+        <w:rPr>
+          <w:rFonts w:ascii="Consolas" w:hAnsi="Consolas"/>
+          <w:b/>
+          <w:bCs/>
+        </w:rPr>
+        <w:lastRenderedPageBreak/>
+        <w:t xml:space="preserve">modelem </w:t>
+      </w:r>
+      <w:proofErr w:type="spellStart"/>
+      <w:r>
+        <w:rPr>
+          <w:rFonts w:ascii="Consolas" w:hAnsi="Consolas"/>
+          <w:b/>
+          <w:bCs/>
+        </w:rPr>
+        <w:t>DeGroota</w:t>
+      </w:r>
+      <w:proofErr w:type="spellEnd"/>
+    </w:p>
+    <w:p>
+      <w:pPr>
+        <w:pStyle w:val="isselectedend"/>
+        <w:rPr>
+          <w:rFonts w:ascii="Consolas" w:hAnsi="Consolas"/>
+          <w:sz w:val="20"/>
+          <w:szCs w:val="20"/>
+        </w:rPr>
+      </w:pPr>
+      <w:r>
+        <w:rPr>
+          <w:rFonts w:ascii="Consolas" w:hAnsi="Consolas"/>
+          <w:sz w:val="20"/>
+          <w:szCs w:val="20"/>
+        </w:rPr>
+        <w:t>agent A (aktualizowany) oraz agent B (jego sąsiad).</w:t>
+      </w:r>
+    </w:p>
+    <w:p>
+      <w:pPr>
+        <w:pStyle w:val="isselectedend"/>
+        <w:rPr>
+          <w:rFonts w:ascii="Consolas" w:hAnsi="Consolas"/>
+          <w:sz w:val="20"/>
+          <w:szCs w:val="20"/>
+        </w:rPr>
+      </w:pPr>
+      <w:r>
+        <w:rPr>
+          <w:rFonts w:ascii="Consolas" w:hAnsi="Consolas"/>
+          <w:sz w:val="20"/>
+          <w:szCs w:val="20"/>
+        </w:rPr>
+        <w:t>Agent A</w:t>
+      </w:r>
+      <w:r>
+        <w:rPr>
+          <w:rFonts w:ascii="Consolas" w:hAnsi="Consolas"/>
+          <w:sz w:val="20"/>
+          <w:szCs w:val="20"/>
+        </w:rPr>
+        <w:br/>
+        <w:t>support_idea_1 = 0.2</w:t>
+      </w:r>
+      <w:r>
+        <w:rPr>
+          <w:rFonts w:ascii="Consolas" w:hAnsi="Consolas"/>
+          <w:sz w:val="20"/>
+          <w:szCs w:val="20"/>
+        </w:rPr>
+        <w:br/>
+        <w:t>support_idea_2 = 0.5</w:t>
+      </w:r>
+      <w:r>
+        <w:rPr>
+          <w:rFonts w:ascii="Consolas" w:hAnsi="Consolas"/>
+          <w:sz w:val="20"/>
+          <w:szCs w:val="20"/>
+        </w:rPr>
+        <w:br/>
+        <w:t>support_idea_3 = 0.1</w:t>
+      </w:r>
+      <w:r>
+        <w:rPr>
+          <w:rFonts w:ascii="Consolas" w:hAnsi="Consolas"/>
+          <w:sz w:val="20"/>
+          <w:szCs w:val="20"/>
+        </w:rPr>
+        <w:br/>
+      </w:r>
+      <w:proofErr w:type="spellStart"/>
+      <w:r>
+        <w:rPr>
+          <w:rFonts w:ascii="Consolas" w:hAnsi="Consolas"/>
+          <w:sz w:val="20"/>
+          <w:szCs w:val="20"/>
+        </w:rPr>
+        <w:t>stubbornness</w:t>
+      </w:r>
+      <w:proofErr w:type="spellEnd"/>
+      <w:r>
+        <w:rPr>
+          <w:rFonts w:ascii="Consolas" w:hAnsi="Consolas"/>
+          <w:sz w:val="20"/>
+          <w:szCs w:val="20"/>
+        </w:rPr>
+        <w:t xml:space="preserve"> = 0.6</w:t>
+      </w:r>
+      <w:r>
+        <w:rPr>
+          <w:rFonts w:ascii="Consolas" w:hAnsi="Consolas"/>
+          <w:sz w:val="20"/>
+          <w:szCs w:val="20"/>
+        </w:rPr>
+        <w:br/>
+      </w:r>
+      <w:proofErr w:type="spellStart"/>
+      <w:r>
+        <w:rPr>
+          <w:rFonts w:ascii="Consolas" w:hAnsi="Consolas"/>
+          <w:sz w:val="20"/>
+          <w:szCs w:val="20"/>
+        </w:rPr>
+        <w:t>conformity</w:t>
+      </w:r>
+      <w:proofErr w:type="spellEnd"/>
+      <w:r>
+        <w:rPr>
+          <w:rFonts w:ascii="Consolas" w:hAnsi="Consolas"/>
+          <w:sz w:val="20"/>
+          <w:szCs w:val="20"/>
+        </w:rPr>
+        <w:t xml:space="preserve"> = 0.2</w:t>
+      </w:r>
+    </w:p>
+    <w:p>
+      <w:pPr>
+        <w:pStyle w:val="isselectedend"/>
+        <w:rPr>
+          <w:rFonts w:ascii="Consolas" w:hAnsi="Consolas"/>
+          <w:sz w:val="20"/>
+          <w:szCs w:val="20"/>
+        </w:rPr>
+      </w:pPr>
+      <w:r>
+        <w:rPr>
+          <w:rFonts w:ascii="Consolas" w:hAnsi="Consolas"/>
+          <w:sz w:val="20"/>
+          <w:szCs w:val="20"/>
+        </w:rPr>
+        <w:t>Agent B</w:t>
+      </w:r>
+      <w:r>
+        <w:rPr>
+          <w:rFonts w:ascii="Consolas" w:hAnsi="Consolas"/>
+          <w:sz w:val="20"/>
+          <w:szCs w:val="20"/>
+        </w:rPr>
+        <w:br/>
+        <w:t>support_idea_1 = 1.0</w:t>
+      </w:r>
+      <w:r>
+        <w:rPr>
+          <w:rFonts w:ascii="Consolas" w:hAnsi="Consolas"/>
+          <w:sz w:val="20"/>
+          <w:szCs w:val="20"/>
+        </w:rPr>
+        <w:br/>
+        <w:t>support_idea_2 = 0.0</w:t>
+      </w:r>
+      <w:r>
+        <w:rPr>
+          <w:rFonts w:ascii="Consolas" w:hAnsi="Consolas"/>
+          <w:sz w:val="20"/>
+          <w:szCs w:val="20"/>
+        </w:rPr>
+        <w:br/>
+        <w:t>support_idea_3 = 0.0</w:t>
+      </w:r>
+    </w:p>
+    <w:p>
+      <w:pPr>
+        <w:pStyle w:val="isselectedend"/>
+        <w:rPr>
+          <w:rFonts w:ascii="Consolas" w:hAnsi="Consolas"/>
+          <w:sz w:val="20"/>
+          <w:szCs w:val="20"/>
+        </w:rPr>
+      </w:pPr>
+      <w:r>
+        <w:rPr>
+          <w:rFonts w:ascii="Consolas" w:hAnsi="Consolas"/>
+          <w:sz w:val="20"/>
+          <w:szCs w:val="20"/>
+        </w:rPr>
+        <w:t>Przyjmujemy β = 0.8</w:t>
+      </w:r>
+    </w:p>
+    <w:p>
+      <w:pPr>
+        <w:pStyle w:val="isselectedend"/>
+        <w:rPr>
+          <w:rFonts w:ascii="Consolas" w:hAnsi="Consolas"/>
+          <w:sz w:val="20"/>
+          <w:szCs w:val="20"/>
+        </w:rPr>
+      </w:pPr>
+      <w:r>
+        <w:rPr>
+          <w:rFonts w:ascii="Consolas" w:hAnsi="Consolas"/>
+          <w:b/>
+          <w:bCs/>
+          <w:color w:val="0070C0"/>
+          <w:sz w:val="20"/>
+          <w:szCs w:val="20"/>
+        </w:rPr>
+        <w:t>KROK 1 – obliczenie efektywnego uporu:</w:t>
+      </w:r>
+      <w:r>
+        <w:rPr>
+          <w:rFonts w:ascii="Consolas" w:hAnsi="Consolas"/>
+          <w:b/>
+          <w:bCs/>
+          <w:color w:val="0070C0"/>
+          <w:sz w:val="20"/>
+          <w:szCs w:val="20"/>
+        </w:rPr>
+        <w:t xml:space="preserve">  (j</w:t>
+      </w:r>
+      <w:r>
+        <w:rPr>
+          <w:rFonts w:ascii="Consolas" w:hAnsi="Consolas"/>
+          <w:b/>
+          <w:bCs/>
+          <w:i/>
+          <w:iCs/>
+          <w:color w:val="0070C0"/>
+          <w:sz w:val="20"/>
+          <w:szCs w:val="20"/>
+        </w:rPr>
+        <w:t>ak bardzo agent A da się przekonać sąsiadowi B</w:t>
+      </w:r>
+      <w:r>
+        <w:rPr>
+          <w:rFonts w:ascii="Consolas" w:hAnsi="Consolas"/>
+          <w:b/>
+          <w:bCs/>
+          <w:color w:val="0070C0"/>
+          <w:sz w:val="20"/>
+          <w:szCs w:val="20"/>
+        </w:rPr>
+        <w:t>)</w:t>
+      </w:r>
+      <w:r>
+        <w:rPr>
+          <w:rFonts w:ascii="Consolas" w:hAnsi="Consolas"/>
+          <w:b/>
+          <w:bCs/>
+          <w:color w:val="C00000"/>
+          <w:sz w:val="20"/>
+          <w:szCs w:val="20"/>
+        </w:rPr>
+        <w:br/>
+      </w:r>
+      <w:proofErr w:type="spellStart"/>
+      <w:r>
+        <w:rPr>
+          <w:rFonts w:ascii="Consolas" w:hAnsi="Consolas"/>
+          <w:sz w:val="20"/>
+          <w:szCs w:val="20"/>
+        </w:rPr>
+        <w:t>effective-stubbornness</w:t>
+      </w:r>
+      <w:proofErr w:type="spellEnd"/>
+      <w:r>
+        <w:rPr>
+          <w:rFonts w:ascii="Consolas" w:hAnsi="Consolas"/>
+          <w:sz w:val="20"/>
+          <w:szCs w:val="20"/>
+        </w:rPr>
+        <w:t xml:space="preserve"> = </w:t>
+      </w:r>
+      <w:proofErr w:type="spellStart"/>
+      <w:r>
+        <w:rPr>
+          <w:rFonts w:ascii="Consolas" w:hAnsi="Consolas"/>
+          <w:sz w:val="20"/>
+          <w:szCs w:val="20"/>
+        </w:rPr>
+        <w:t>stubbornness</w:t>
+      </w:r>
+      <w:proofErr w:type="spellEnd"/>
+      <w:r>
+        <w:rPr>
+          <w:rFonts w:ascii="Consolas" w:hAnsi="Consolas"/>
+          <w:sz w:val="20"/>
+          <w:szCs w:val="20"/>
+        </w:rPr>
+        <w:t xml:space="preserve"> − 0.2 · </w:t>
+      </w:r>
+      <w:proofErr w:type="spellStart"/>
+      <w:r>
+        <w:rPr>
+          <w:rFonts w:ascii="Consolas" w:hAnsi="Consolas"/>
+          <w:sz w:val="20"/>
+          <w:szCs w:val="20"/>
+        </w:rPr>
+        <w:t>conformity</w:t>
+      </w:r>
+      <w:proofErr w:type="spellEnd"/>
+      <w:r>
+        <w:rPr>
+          <w:rFonts w:ascii="Consolas" w:hAnsi="Consolas"/>
+          <w:sz w:val="20"/>
+          <w:szCs w:val="20"/>
+        </w:rPr>
+        <w:br/>
+      </w:r>
+      <w:proofErr w:type="spellStart"/>
+      <w:r>
+        <w:rPr>
+          <w:rFonts w:ascii="Consolas" w:hAnsi="Consolas"/>
+          <w:sz w:val="20"/>
+          <w:szCs w:val="20"/>
+        </w:rPr>
+        <w:t>effective-stubbornness</w:t>
+      </w:r>
+      <w:proofErr w:type="spellEnd"/>
+      <w:r>
+        <w:rPr>
+          <w:rFonts w:ascii="Consolas" w:hAnsi="Consolas"/>
+          <w:sz w:val="20"/>
+          <w:szCs w:val="20"/>
+        </w:rPr>
+        <w:t xml:space="preserve"> = 0.6 − 0.2 · 0.2</w:t>
+      </w:r>
+      <w:r>
+        <w:rPr>
+          <w:rFonts w:ascii="Consolas" w:hAnsi="Consolas"/>
+          <w:sz w:val="20"/>
+          <w:szCs w:val="20"/>
+        </w:rPr>
+        <w:br/>
+      </w:r>
+      <w:proofErr w:type="spellStart"/>
+      <w:r>
+        <w:rPr>
+          <w:rFonts w:ascii="Consolas" w:hAnsi="Consolas"/>
+          <w:sz w:val="20"/>
+          <w:szCs w:val="20"/>
+        </w:rPr>
+        <w:t>effective-stubbornness</w:t>
+      </w:r>
+      <w:proofErr w:type="spellEnd"/>
+      <w:r>
+        <w:rPr>
+          <w:rFonts w:ascii="Consolas" w:hAnsi="Consolas"/>
+          <w:sz w:val="20"/>
+          <w:szCs w:val="20"/>
+        </w:rPr>
+        <w:t xml:space="preserve"> = 0.6 − 0.04 = </w:t>
+      </w:r>
+      <w:r>
+        <w:rPr>
+          <w:rFonts w:ascii="Consolas" w:hAnsi="Consolas"/>
+          <w:b/>
+          <w:bCs/>
+          <w:color w:val="00B050"/>
+          <w:sz w:val="20"/>
+          <w:szCs w:val="20"/>
+        </w:rPr>
+        <w:t>0.56</w:t>
+      </w:r>
+    </w:p>
+    <w:p>
+      <w:pPr>
+        <w:pStyle w:val="isselectedend"/>
+        <w:rPr>
+          <w:rFonts w:ascii="Consolas" w:hAnsi="Consolas"/>
+          <w:sz w:val="20"/>
+          <w:szCs w:val="20"/>
+        </w:rPr>
+      </w:pPr>
+      <w:r>
+        <w:rPr>
+          <w:rFonts w:ascii="Consolas" w:hAnsi="Consolas"/>
+          <w:b/>
+          <w:bCs/>
+          <w:color w:val="0070C0"/>
+          <w:sz w:val="20"/>
+          <w:szCs w:val="20"/>
+        </w:rPr>
+        <w:t>KROK 2 – obliczenie wag przed normalizacją:</w:t>
+      </w:r>
+      <w:r>
+        <w:rPr>
+          <w:rFonts w:ascii="Consolas" w:hAnsi="Consolas"/>
+          <w:b/>
+          <w:bCs/>
+          <w:color w:val="0070C0"/>
+          <w:sz w:val="20"/>
+          <w:szCs w:val="20"/>
+        </w:rPr>
+        <w:t xml:space="preserve"> (</w:t>
+      </w:r>
+      <w:r>
+        <w:rPr>
+          <w:rFonts w:ascii="Consolas" w:hAnsi="Consolas"/>
+          <w:b/>
+          <w:bCs/>
+          <w:color w:val="0070C0"/>
+          <w:sz w:val="20"/>
+          <w:szCs w:val="20"/>
+        </w:rPr>
+        <w:t>KROK 2 określa, z jaką siłą agent B przekona agenta A</w:t>
+      </w:r>
+      <w:r>
+        <w:rPr>
+          <w:rFonts w:ascii="Consolas" w:hAnsi="Consolas"/>
+          <w:b/>
+          <w:bCs/>
+          <w:color w:val="0070C0"/>
+          <w:sz w:val="20"/>
+          <w:szCs w:val="20"/>
+        </w:rPr>
+        <w:t>)</w:t>
+      </w:r>
+      <w:r>
+        <w:rPr>
+          <w:rFonts w:ascii="Consolas" w:hAnsi="Consolas"/>
+          <w:sz w:val="20"/>
+          <w:szCs w:val="20"/>
+        </w:rPr>
+        <w:br/>
+      </w:r>
+      <w:proofErr w:type="spellStart"/>
+      <w:r>
+        <w:rPr>
+          <w:rFonts w:ascii="Consolas" w:hAnsi="Consolas"/>
+          <w:b/>
+          <w:bCs/>
+          <w:color w:val="00B050"/>
+          <w:sz w:val="20"/>
+          <w:szCs w:val="20"/>
+        </w:rPr>
+        <w:t>w_self</w:t>
+      </w:r>
+      <w:proofErr w:type="spellEnd"/>
+      <w:r>
+        <w:rPr>
+          <w:rFonts w:ascii="Consolas" w:hAnsi="Consolas"/>
+          <w:b/>
+          <w:bCs/>
+          <w:color w:val="00B050"/>
+          <w:sz w:val="20"/>
+          <w:szCs w:val="20"/>
+        </w:rPr>
+        <w:t xml:space="preserve"> = 0.56</w:t>
+      </w:r>
+      <w:r>
+        <w:rPr>
+          <w:rFonts w:ascii="Consolas" w:hAnsi="Consolas"/>
+          <w:sz w:val="20"/>
+          <w:szCs w:val="20"/>
+        </w:rPr>
+        <w:br/>
+      </w:r>
+      <w:proofErr w:type="spellStart"/>
+      <w:r>
+        <w:rPr>
+          <w:rFonts w:ascii="Consolas" w:hAnsi="Consolas"/>
+          <w:sz w:val="20"/>
+          <w:szCs w:val="20"/>
+        </w:rPr>
+        <w:t>w_neighbor</w:t>
+      </w:r>
+      <w:proofErr w:type="spellEnd"/>
+      <w:r>
+        <w:rPr>
+          <w:rFonts w:ascii="Consolas" w:hAnsi="Consolas"/>
+          <w:sz w:val="20"/>
+          <w:szCs w:val="20"/>
+        </w:rPr>
+        <w:t xml:space="preserve"> = (1 − 0.56) · 0.8 = 0.44 · 0.8 = </w:t>
+      </w:r>
+      <w:r>
+        <w:rPr>
+          <w:rFonts w:ascii="Consolas" w:hAnsi="Consolas"/>
+          <w:b/>
+          <w:bCs/>
+          <w:color w:val="EE0000"/>
+          <w:sz w:val="20"/>
+          <w:szCs w:val="20"/>
+        </w:rPr>
+        <w:t>0.352</w:t>
+      </w:r>
+    </w:p>
+    <w:p>
+      <w:pPr>
+        <w:pStyle w:val="isselectedend"/>
+        <w:rPr>
+          <w:rFonts w:ascii="Consolas" w:hAnsi="Consolas"/>
+          <w:sz w:val="20"/>
+          <w:szCs w:val="20"/>
+        </w:rPr>
+      </w:pPr>
+      <w:r>
+        <w:rPr>
+          <w:rFonts w:ascii="Consolas" w:hAnsi="Consolas"/>
+          <w:b/>
+          <w:bCs/>
+          <w:color w:val="0070C0"/>
+          <w:sz w:val="20"/>
+          <w:szCs w:val="20"/>
+        </w:rPr>
+        <w:t>KROK 3 – normalizacja wag:</w:t>
+      </w:r>
+      <w:r>
+        <w:rPr>
+          <w:rFonts w:ascii="Consolas" w:hAnsi="Consolas"/>
+          <w:color w:val="C00000"/>
+          <w:sz w:val="20"/>
+          <w:szCs w:val="20"/>
+        </w:rPr>
+        <w:br/>
+      </w:r>
+      <w:proofErr w:type="spellStart"/>
+      <w:r>
+        <w:rPr>
+          <w:rFonts w:ascii="Consolas" w:hAnsi="Consolas"/>
+          <w:sz w:val="20"/>
+          <w:szCs w:val="20"/>
+        </w:rPr>
+        <w:t>W_total</w:t>
+      </w:r>
+      <w:proofErr w:type="spellEnd"/>
+      <w:r>
+        <w:rPr>
+          <w:rFonts w:ascii="Consolas" w:hAnsi="Consolas"/>
+          <w:sz w:val="20"/>
+          <w:szCs w:val="20"/>
+        </w:rPr>
+        <w:t xml:space="preserve"> = 0.56 + 0.352 = 0.912</w:t>
+      </w:r>
+    </w:p>
+    <w:p>
+      <w:pPr>
+        <w:pStyle w:val="isselectedend"/>
+        <w:rPr>
+          <w:rFonts w:ascii="Consolas" w:hAnsi="Consolas"/>
+          <w:sz w:val="20"/>
+          <w:szCs w:val="20"/>
+        </w:rPr>
+      </w:pPr>
+      <w:proofErr w:type="spellStart"/>
+      <w:r>
+        <w:rPr>
+          <w:rFonts w:ascii="Consolas" w:hAnsi="Consolas"/>
+          <w:b/>
+          <w:bCs/>
+          <w:color w:val="00B050"/>
+          <w:sz w:val="20"/>
+          <w:szCs w:val="20"/>
+        </w:rPr>
+        <w:t>w_self</w:t>
+      </w:r>
+      <w:proofErr w:type="spellEnd"/>
+      <w:r>
+        <w:rPr>
+          <w:rFonts w:ascii="Consolas" w:hAnsi="Consolas"/>
+          <w:b/>
+          <w:bCs/>
+          <w:color w:val="00B050"/>
+          <w:sz w:val="20"/>
+          <w:szCs w:val="20"/>
+        </w:rPr>
+        <w:t xml:space="preserve"> = 0.56 / 0.912 ≈ 0.614</w:t>
+      </w:r>
+      <w:r>
+        <w:rPr>
+          <w:rFonts w:ascii="Consolas" w:hAnsi="Consolas"/>
+          <w:sz w:val="20"/>
+          <w:szCs w:val="20"/>
+        </w:rPr>
+        <w:br/>
+      </w:r>
+      <w:proofErr w:type="spellStart"/>
+      <w:r>
+        <w:rPr>
+          <w:rFonts w:ascii="Consolas" w:hAnsi="Consolas"/>
+          <w:sz w:val="20"/>
+          <w:szCs w:val="20"/>
+        </w:rPr>
+        <w:t>w_neighbor</w:t>
+      </w:r>
+      <w:proofErr w:type="spellEnd"/>
+      <w:r>
+        <w:rPr>
+          <w:rFonts w:ascii="Consolas" w:hAnsi="Consolas"/>
+          <w:sz w:val="20"/>
+          <w:szCs w:val="20"/>
+        </w:rPr>
+        <w:t xml:space="preserve"> = 0.352 / 0.912 ≈ 0.386</w:t>
+      </w:r>
+    </w:p>
+    <w:p>
+      <w:pPr>
+        <w:pStyle w:val="isselectedend"/>
+        <w:rPr>
+          <w:rFonts w:ascii="Consolas" w:hAnsi="Consolas"/>
+          <w:b/>
+          <w:bCs/>
+          <w:color w:val="EE0000"/>
+          <w:sz w:val="20"/>
+          <w:szCs w:val="20"/>
+        </w:rPr>
+      </w:pPr>
+      <w:r>
+        <w:rPr>
+          <w:rFonts w:ascii="Consolas" w:hAnsi="Consolas"/>
+          <w:b/>
+          <w:bCs/>
+          <w:color w:val="EE0000"/>
+          <w:sz w:val="20"/>
+          <w:szCs w:val="20"/>
+        </w:rPr>
+        <w:t>KROK 4 – aktualizacja poparcia (osobno dla każdej idei):</w:t>
+      </w:r>
+    </w:p>
+    <w:p>
+      <w:pPr>
+        <w:pStyle w:val="isselectedend"/>
+        <w:rPr>
+          <w:rFonts w:ascii="Consolas" w:hAnsi="Consolas"/>
+          <w:sz w:val="20"/>
+          <w:szCs w:val="20"/>
+        </w:rPr>
+      </w:pPr>
+      <w:r>
+        <w:rPr>
+          <w:rFonts w:ascii="Consolas" w:hAnsi="Consolas"/>
+          <w:sz w:val="20"/>
+          <w:szCs w:val="20"/>
+        </w:rPr>
+        <w:t>Dla idei 1:</w:t>
+      </w:r>
+      <w:r>
+        <w:rPr>
+          <w:rFonts w:ascii="Consolas" w:hAnsi="Consolas"/>
+          <w:sz w:val="20"/>
+          <w:szCs w:val="20"/>
+        </w:rPr>
+        <w:br/>
+        <w:t>support_idea_1 =</w:t>
+      </w:r>
+      <w:r>
+        <w:rPr>
+          <w:rFonts w:ascii="Consolas" w:hAnsi="Consolas"/>
+          <w:sz w:val="20"/>
+          <w:szCs w:val="20"/>
+        </w:rPr>
+        <w:br/>
+        <w:t>0.614 · 0.2 + 0.386 · 1.0</w:t>
+      </w:r>
+      <w:r>
+        <w:rPr>
+          <w:rFonts w:ascii="Consolas" w:hAnsi="Consolas"/>
+          <w:sz w:val="20"/>
+          <w:szCs w:val="20"/>
+        </w:rPr>
+        <w:br/>
+        <w:t>support_idea_1 = 0.1228 + 0.386 = 0.5088</w:t>
+      </w:r>
+    </w:p>
+    <w:p>
+      <w:pPr>
+        <w:pStyle w:val="isselectedend"/>
+        <w:rPr>
+          <w:rFonts w:ascii="Consolas" w:hAnsi="Consolas"/>
+          <w:sz w:val="20"/>
+          <w:szCs w:val="20"/>
+        </w:rPr>
+      </w:pPr>
+      <w:r>
+        <w:rPr>
+          <w:rFonts w:ascii="Consolas" w:hAnsi="Consolas"/>
+          <w:sz w:val="20"/>
+          <w:szCs w:val="20"/>
+        </w:rPr>
+        <w:t>Dla idei 2:</w:t>
+      </w:r>
+      <w:r>
+        <w:rPr>
+          <w:rFonts w:ascii="Consolas" w:hAnsi="Consolas"/>
+          <w:sz w:val="20"/>
+          <w:szCs w:val="20"/>
+        </w:rPr>
+        <w:br/>
+        <w:t>support_idea_2 =</w:t>
+      </w:r>
+      <w:r>
+        <w:rPr>
+          <w:rFonts w:ascii="Consolas" w:hAnsi="Consolas"/>
+          <w:sz w:val="20"/>
+          <w:szCs w:val="20"/>
+        </w:rPr>
+        <w:br/>
+        <w:t>0.614 · 0.5 + 0.386 · 0.0</w:t>
+      </w:r>
+      <w:r>
+        <w:rPr>
+          <w:rFonts w:ascii="Consolas" w:hAnsi="Consolas"/>
+          <w:sz w:val="20"/>
+          <w:szCs w:val="20"/>
+        </w:rPr>
+        <w:br/>
+        <w:t>support_idea_2 = 0.307</w:t>
+      </w:r>
+    </w:p>
+    <w:p>
+      <w:pPr>
+        <w:pStyle w:val="isselectedend"/>
+        <w:rPr>
+          <w:rFonts w:ascii="Consolas" w:hAnsi="Consolas"/>
+          <w:sz w:val="20"/>
+          <w:szCs w:val="20"/>
+        </w:rPr>
+      </w:pPr>
+      <w:r>
+        <w:rPr>
+          <w:rFonts w:ascii="Consolas" w:hAnsi="Consolas"/>
+          <w:sz w:val="20"/>
+          <w:szCs w:val="20"/>
+        </w:rPr>
+        <w:t>Dla idei 3:</w:t>
+      </w:r>
+      <w:r>
+        <w:rPr>
+          <w:rFonts w:ascii="Consolas" w:hAnsi="Consolas"/>
+          <w:sz w:val="20"/>
+          <w:szCs w:val="20"/>
+        </w:rPr>
+        <w:br/>
+        <w:t>support_idea_3 =</w:t>
+      </w:r>
+      <w:r>
+        <w:rPr>
+          <w:rFonts w:ascii="Consolas" w:hAnsi="Consolas"/>
+          <w:sz w:val="20"/>
+          <w:szCs w:val="20"/>
+        </w:rPr>
+        <w:br/>
+        <w:t>0.614 · 0.1 + 0.386 · 0.0</w:t>
+      </w:r>
+      <w:r>
+        <w:rPr>
+          <w:rFonts w:ascii="Consolas" w:hAnsi="Consolas"/>
+          <w:sz w:val="20"/>
+          <w:szCs w:val="20"/>
+        </w:rPr>
+        <w:br/>
+        <w:t>support_idea_3 = 0.0614</w:t>
+      </w:r>
+    </w:p>
+    <w:p>
+      <w:pPr>
+        <w:pStyle w:val="NormalnyWeb"/>
+        <w:rPr>
+          <w:rFonts w:ascii="Consolas" w:hAnsi="Consolas"/>
+          <w:sz w:val="20"/>
+          <w:szCs w:val="20"/>
+        </w:rPr>
+      </w:pPr>
+      <w:r>
+        <w:rPr>
+          <w:rFonts w:ascii="Consolas" w:hAnsi="Consolas"/>
+          <w:sz w:val="20"/>
+          <w:szCs w:val="20"/>
+        </w:rPr>
+        <w:t>KROK 5 – nowa neutralność:</w:t>
+      </w:r>
+      <w:r>
+        <w:rPr>
+          <w:rFonts w:ascii="Consolas" w:hAnsi="Consolas"/>
+          <w:sz w:val="20"/>
+          <w:szCs w:val="20"/>
+        </w:rPr>
+        <w:br/>
+        <w:t>suma idei = 0.5088 + 0.307 + 0.0614 = 0.8772</w:t>
+      </w:r>
+      <w:r>
+        <w:rPr>
+          <w:rFonts w:ascii="Consolas" w:hAnsi="Consolas"/>
+          <w:sz w:val="20"/>
+          <w:szCs w:val="20"/>
+        </w:rPr>
+        <w:br/>
+        <w:t>neutralność = 1 − 0.8772 = 0.1228</w:t>
+      </w:r>
+    </w:p>
+    <w:p>
+      <w:pPr>
+        <w:ind w:left="360"/>
+      </w:pPr>
+      <w:r>
+        <w:lastRenderedPageBreak/>
+        <w:t xml:space="preserve">Model </w:t>
+      </w:r>
+      <w:proofErr w:type="spellStart"/>
+      <w:r>
+        <w:t>DeGroota</w:t>
+      </w:r>
+      <w:proofErr w:type="spellEnd"/>
+      <w:r>
+        <w:t xml:space="preserve"> </w:t>
+      </w:r>
+      <w:r>
+        <w:sym w:font="Symbol" w:char="F0E0"/>
+      </w:r>
+      <w:r>
+        <w:t xml:space="preserve">Jest to prosty model uczenia społecznego, który stanowi bazę do tworzenia skomplikowanych modeli interakcji społecznych i znajdywania konsensusu lub polaryzacji społecznej. </w:t>
+      </w:r>
+      <w:r>
+        <w:sym w:font="Symbol" w:char="F0E0"/>
+      </w:r>
+      <w:r>
+        <w:t xml:space="preserve">Jest to ciekawy przykład zastosowania łańcuchów Markowa do analizy </w:t>
+      </w:r>
+      <w:proofErr w:type="spellStart"/>
+      <w:r>
+        <w:t>zachowań</w:t>
+      </w:r>
+      <w:proofErr w:type="spellEnd"/>
+      <w:r>
+        <w:t xml:space="preserve"> społecznych.</w:t>
+      </w:r>
+    </w:p>
+    <w:p>
+      <w:pPr>
+        <w:ind w:left="360"/>
+      </w:pPr>
+    </w:p>
+    <w:p>
+      <w:pPr>
+        <w:ind w:left="360"/>
+      </w:pPr>
+      <w:hyperlink r:id="rId9" w:history="1">
+        <w:r>
+          <w:rPr>
+            <w:rStyle w:val="Hipercze"/>
+          </w:rPr>
+          <w:t>https://met2023.stat.gov.pl/Content/Presentations/Sesja%2026.1%20MET2023.pdf</w:t>
+        </w:r>
+      </w:hyperlink>
+    </w:p>
+    <w:p>
+      <w:pPr>
+        <w:ind w:left="360"/>
+      </w:pPr>
+      <w:hyperlink r:id="rId10" w:history="1">
+        <w:r>
+          <w:rPr>
+            <w:rStyle w:val="Hipercze"/>
+          </w:rPr>
+          <w:t>https://ocw.mit.edu/courses/14-15-networks-spring-2022/mit14_15s22_lec5.pdf</w:t>
+        </w:r>
+      </w:hyperlink>
+    </w:p>
+    <w:p>
+      <w:pPr>
+        <w:ind w:left="360"/>
+      </w:pPr>
+      <w:hyperlink r:id="rId11" w:history="1">
+        <w:r>
+          <w:rPr>
+            <w:rStyle w:val="Hipercze"/>
+          </w:rPr>
+          <w:t>https://indico.gssi.it/event/513/attachments/848/1436/Short_Course_Opinion_Dynamics%20(1).pdf</w:t>
+        </w:r>
+      </w:hyperlink>
+    </w:p>
+    <w:p>
+      <w:pPr>
+        <w:ind w:left="360"/>
+      </w:pPr>
+    </w:p>
+    <w:p>
+      <w:pPr>
+        <w:ind w:left="360"/>
+      </w:pPr>
+      <w:hyperlink r:id="rId12" w:history="1">
+        <w:r>
+          <w:rPr>
+            <w:rStyle w:val="Hipercze"/>
+          </w:rPr>
+          <w:t>https://sites.rutgers.edu/jie-gao/wp-content/uploads/sites/375/2023/10/ATD23-polarization2y.pdf</w:t>
+        </w:r>
+      </w:hyperlink>
+    </w:p>
+    <w:p>
+      <w:pPr>
+        <w:ind w:left="360"/>
+      </w:pPr>
+    </w:p>
+    <w:p>
+      <w:pPr>
+        <w:ind w:left="360"/>
+      </w:pPr>
+      <w:r>
+        <w:t>https://www.icts.res.in/sites/default/files/seminar%20doc%20files/Pavan%20Tallapragada%20%20-%2013.03.2025.pdf</w:t>
       </w:r>
     </w:p>
     <w:sectPr>
@@ -32,7 +2827,6 @@
     <w:lvl w:ilvl="0" w:tplc="70A4D0C0">
       <w:start w:val="1"/>
       <w:numFmt w:val="bullet"/>
-      <w:pStyle w:val="Normalny"/>
       <w:lvlText w:val=""/>
       <w:lvlJc w:val="left"/>
       <w:pPr>
@@ -115,8 +2909,616 @@
       </w:pPr>
     </w:lvl>
   </w:abstractNum>
+  <w:abstractNum w:abstractNumId="1" w15:restartNumberingAfterBreak="0">
+    <w:nsid w:val="34793A1B"/>
+    <w:multiLevelType w:val="multilevel"/>
+    <w:tmpl w:val="B374E188"/>
+    <w:lvl w:ilvl="0">
+      <w:start w:val="1"/>
+      <w:numFmt w:val="bullet"/>
+      <w:lvlText w:val=""/>
+      <w:lvlJc w:val="left"/>
+      <w:pPr>
+        <w:tabs>
+          <w:tab w:val="num" w:pos="720"/>
+        </w:tabs>
+        <w:ind w:left="720" w:hanging="360"/>
+      </w:pPr>
+      <w:rPr>
+        <w:rFonts w:ascii="Symbol" w:hAnsi="Symbol" w:hint="default"/>
+        <w:sz w:val="20"/>
+      </w:rPr>
+    </w:lvl>
+    <w:lvl w:ilvl="1" w:tentative="1">
+      <w:start w:val="1"/>
+      <w:numFmt w:val="bullet"/>
+      <w:lvlText w:val="o"/>
+      <w:lvlJc w:val="left"/>
+      <w:pPr>
+        <w:tabs>
+          <w:tab w:val="num" w:pos="1440"/>
+        </w:tabs>
+        <w:ind w:left="1440" w:hanging="360"/>
+      </w:pPr>
+      <w:rPr>
+        <w:rFonts w:ascii="Courier New" w:hAnsi="Courier New" w:hint="default"/>
+        <w:sz w:val="20"/>
+      </w:rPr>
+    </w:lvl>
+    <w:lvl w:ilvl="2" w:tentative="1">
+      <w:start w:val="1"/>
+      <w:numFmt w:val="bullet"/>
+      <w:lvlText w:val=""/>
+      <w:lvlJc w:val="left"/>
+      <w:pPr>
+        <w:tabs>
+          <w:tab w:val="num" w:pos="2160"/>
+        </w:tabs>
+        <w:ind w:left="2160" w:hanging="360"/>
+      </w:pPr>
+      <w:rPr>
+        <w:rFonts w:ascii="Wingdings" w:hAnsi="Wingdings" w:hint="default"/>
+        <w:sz w:val="20"/>
+      </w:rPr>
+    </w:lvl>
+    <w:lvl w:ilvl="3" w:tentative="1">
+      <w:start w:val="1"/>
+      <w:numFmt w:val="bullet"/>
+      <w:lvlText w:val=""/>
+      <w:lvlJc w:val="left"/>
+      <w:pPr>
+        <w:tabs>
+          <w:tab w:val="num" w:pos="2880"/>
+        </w:tabs>
+        <w:ind w:left="2880" w:hanging="360"/>
+      </w:pPr>
+      <w:rPr>
+        <w:rFonts w:ascii="Wingdings" w:hAnsi="Wingdings" w:hint="default"/>
+        <w:sz w:val="20"/>
+      </w:rPr>
+    </w:lvl>
+    <w:lvl w:ilvl="4" w:tentative="1">
+      <w:start w:val="1"/>
+      <w:numFmt w:val="bullet"/>
+      <w:lvlText w:val=""/>
+      <w:lvlJc w:val="left"/>
+      <w:pPr>
+        <w:tabs>
+          <w:tab w:val="num" w:pos="3600"/>
+        </w:tabs>
+        <w:ind w:left="3600" w:hanging="360"/>
+      </w:pPr>
+      <w:rPr>
+        <w:rFonts w:ascii="Wingdings" w:hAnsi="Wingdings" w:hint="default"/>
+        <w:sz w:val="20"/>
+      </w:rPr>
+    </w:lvl>
+    <w:lvl w:ilvl="5" w:tentative="1">
+      <w:start w:val="1"/>
+      <w:numFmt w:val="bullet"/>
+      <w:lvlText w:val=""/>
+      <w:lvlJc w:val="left"/>
+      <w:pPr>
+        <w:tabs>
+          <w:tab w:val="num" w:pos="4320"/>
+        </w:tabs>
+        <w:ind w:left="4320" w:hanging="360"/>
+      </w:pPr>
+      <w:rPr>
+        <w:rFonts w:ascii="Wingdings" w:hAnsi="Wingdings" w:hint="default"/>
+        <w:sz w:val="20"/>
+      </w:rPr>
+    </w:lvl>
+    <w:lvl w:ilvl="6" w:tentative="1">
+      <w:start w:val="1"/>
+      <w:numFmt w:val="bullet"/>
+      <w:lvlText w:val=""/>
+      <w:lvlJc w:val="left"/>
+      <w:pPr>
+        <w:tabs>
+          <w:tab w:val="num" w:pos="5040"/>
+        </w:tabs>
+        <w:ind w:left="5040" w:hanging="360"/>
+      </w:pPr>
+      <w:rPr>
+        <w:rFonts w:ascii="Wingdings" w:hAnsi="Wingdings" w:hint="default"/>
+        <w:sz w:val="20"/>
+      </w:rPr>
+    </w:lvl>
+    <w:lvl w:ilvl="7" w:tentative="1">
+      <w:start w:val="1"/>
+      <w:numFmt w:val="bullet"/>
+      <w:lvlText w:val=""/>
+      <w:lvlJc w:val="left"/>
+      <w:pPr>
+        <w:tabs>
+          <w:tab w:val="num" w:pos="5760"/>
+        </w:tabs>
+        <w:ind w:left="5760" w:hanging="360"/>
+      </w:pPr>
+      <w:rPr>
+        <w:rFonts w:ascii="Wingdings" w:hAnsi="Wingdings" w:hint="default"/>
+        <w:sz w:val="20"/>
+      </w:rPr>
+    </w:lvl>
+    <w:lvl w:ilvl="8" w:tentative="1">
+      <w:start w:val="1"/>
+      <w:numFmt w:val="bullet"/>
+      <w:lvlText w:val=""/>
+      <w:lvlJc w:val="left"/>
+      <w:pPr>
+        <w:tabs>
+          <w:tab w:val="num" w:pos="6480"/>
+        </w:tabs>
+        <w:ind w:left="6480" w:hanging="360"/>
+      </w:pPr>
+      <w:rPr>
+        <w:rFonts w:ascii="Wingdings" w:hAnsi="Wingdings" w:hint="default"/>
+        <w:sz w:val="20"/>
+      </w:rPr>
+    </w:lvl>
+  </w:abstractNum>
+  <w:abstractNum w:abstractNumId="2" w15:restartNumberingAfterBreak="0">
+    <w:nsid w:val="369234E5"/>
+    <w:multiLevelType w:val="multilevel"/>
+    <w:tmpl w:val="DAE8AA7A"/>
+    <w:lvl w:ilvl="0">
+      <w:start w:val="1"/>
+      <w:numFmt w:val="bullet"/>
+      <w:lvlText w:val=""/>
+      <w:lvlJc w:val="left"/>
+      <w:pPr>
+        <w:tabs>
+          <w:tab w:val="num" w:pos="720"/>
+        </w:tabs>
+        <w:ind w:left="720" w:hanging="360"/>
+      </w:pPr>
+      <w:rPr>
+        <w:rFonts w:ascii="Symbol" w:hAnsi="Symbol" w:hint="default"/>
+        <w:sz w:val="20"/>
+      </w:rPr>
+    </w:lvl>
+    <w:lvl w:ilvl="1" w:tentative="1">
+      <w:start w:val="1"/>
+      <w:numFmt w:val="bullet"/>
+      <w:lvlText w:val="o"/>
+      <w:lvlJc w:val="left"/>
+      <w:pPr>
+        <w:tabs>
+          <w:tab w:val="num" w:pos="1440"/>
+        </w:tabs>
+        <w:ind w:left="1440" w:hanging="360"/>
+      </w:pPr>
+      <w:rPr>
+        <w:rFonts w:ascii="Courier New" w:hAnsi="Courier New" w:hint="default"/>
+        <w:sz w:val="20"/>
+      </w:rPr>
+    </w:lvl>
+    <w:lvl w:ilvl="2" w:tentative="1">
+      <w:start w:val="1"/>
+      <w:numFmt w:val="bullet"/>
+      <w:lvlText w:val=""/>
+      <w:lvlJc w:val="left"/>
+      <w:pPr>
+        <w:tabs>
+          <w:tab w:val="num" w:pos="2160"/>
+        </w:tabs>
+        <w:ind w:left="2160" w:hanging="360"/>
+      </w:pPr>
+      <w:rPr>
+        <w:rFonts w:ascii="Wingdings" w:hAnsi="Wingdings" w:hint="default"/>
+        <w:sz w:val="20"/>
+      </w:rPr>
+    </w:lvl>
+    <w:lvl w:ilvl="3" w:tentative="1">
+      <w:start w:val="1"/>
+      <w:numFmt w:val="bullet"/>
+      <w:lvlText w:val=""/>
+      <w:lvlJc w:val="left"/>
+      <w:pPr>
+        <w:tabs>
+          <w:tab w:val="num" w:pos="2880"/>
+        </w:tabs>
+        <w:ind w:left="2880" w:hanging="360"/>
+      </w:pPr>
+      <w:rPr>
+        <w:rFonts w:ascii="Wingdings" w:hAnsi="Wingdings" w:hint="default"/>
+        <w:sz w:val="20"/>
+      </w:rPr>
+    </w:lvl>
+    <w:lvl w:ilvl="4" w:tentative="1">
+      <w:start w:val="1"/>
+      <w:numFmt w:val="bullet"/>
+      <w:lvlText w:val=""/>
+      <w:lvlJc w:val="left"/>
+      <w:pPr>
+        <w:tabs>
+          <w:tab w:val="num" w:pos="3600"/>
+        </w:tabs>
+        <w:ind w:left="3600" w:hanging="360"/>
+      </w:pPr>
+      <w:rPr>
+        <w:rFonts w:ascii="Wingdings" w:hAnsi="Wingdings" w:hint="default"/>
+        <w:sz w:val="20"/>
+      </w:rPr>
+    </w:lvl>
+    <w:lvl w:ilvl="5" w:tentative="1">
+      <w:start w:val="1"/>
+      <w:numFmt w:val="bullet"/>
+      <w:lvlText w:val=""/>
+      <w:lvlJc w:val="left"/>
+      <w:pPr>
+        <w:tabs>
+          <w:tab w:val="num" w:pos="4320"/>
+        </w:tabs>
+        <w:ind w:left="4320" w:hanging="360"/>
+      </w:pPr>
+      <w:rPr>
+        <w:rFonts w:ascii="Wingdings" w:hAnsi="Wingdings" w:hint="default"/>
+        <w:sz w:val="20"/>
+      </w:rPr>
+    </w:lvl>
+    <w:lvl w:ilvl="6" w:tentative="1">
+      <w:start w:val="1"/>
+      <w:numFmt w:val="bullet"/>
+      <w:lvlText w:val=""/>
+      <w:lvlJc w:val="left"/>
+      <w:pPr>
+        <w:tabs>
+          <w:tab w:val="num" w:pos="5040"/>
+        </w:tabs>
+        <w:ind w:left="5040" w:hanging="360"/>
+      </w:pPr>
+      <w:rPr>
+        <w:rFonts w:ascii="Wingdings" w:hAnsi="Wingdings" w:hint="default"/>
+        <w:sz w:val="20"/>
+      </w:rPr>
+    </w:lvl>
+    <w:lvl w:ilvl="7" w:tentative="1">
+      <w:start w:val="1"/>
+      <w:numFmt w:val="bullet"/>
+      <w:lvlText w:val=""/>
+      <w:lvlJc w:val="left"/>
+      <w:pPr>
+        <w:tabs>
+          <w:tab w:val="num" w:pos="5760"/>
+        </w:tabs>
+        <w:ind w:left="5760" w:hanging="360"/>
+      </w:pPr>
+      <w:rPr>
+        <w:rFonts w:ascii="Wingdings" w:hAnsi="Wingdings" w:hint="default"/>
+        <w:sz w:val="20"/>
+      </w:rPr>
+    </w:lvl>
+    <w:lvl w:ilvl="8" w:tentative="1">
+      <w:start w:val="1"/>
+      <w:numFmt w:val="bullet"/>
+      <w:lvlText w:val=""/>
+      <w:lvlJc w:val="left"/>
+      <w:pPr>
+        <w:tabs>
+          <w:tab w:val="num" w:pos="6480"/>
+        </w:tabs>
+        <w:ind w:left="6480" w:hanging="360"/>
+      </w:pPr>
+      <w:rPr>
+        <w:rFonts w:ascii="Wingdings" w:hAnsi="Wingdings" w:hint="default"/>
+        <w:sz w:val="20"/>
+      </w:rPr>
+    </w:lvl>
+  </w:abstractNum>
+  <w:abstractNum w:abstractNumId="3" w15:restartNumberingAfterBreak="0">
+    <w:nsid w:val="4FAE1326"/>
+    <w:multiLevelType w:val="multilevel"/>
+    <w:tmpl w:val="AB72CC8C"/>
+    <w:lvl w:ilvl="0">
+      <w:start w:val="1"/>
+      <w:numFmt w:val="bullet"/>
+      <w:lvlText w:val=""/>
+      <w:lvlJc w:val="left"/>
+      <w:pPr>
+        <w:tabs>
+          <w:tab w:val="num" w:pos="720"/>
+        </w:tabs>
+        <w:ind w:left="720" w:hanging="360"/>
+      </w:pPr>
+      <w:rPr>
+        <w:rFonts w:ascii="Symbol" w:hAnsi="Symbol" w:hint="default"/>
+        <w:sz w:val="20"/>
+      </w:rPr>
+    </w:lvl>
+    <w:lvl w:ilvl="1" w:tentative="1">
+      <w:start w:val="1"/>
+      <w:numFmt w:val="bullet"/>
+      <w:lvlText w:val="o"/>
+      <w:lvlJc w:val="left"/>
+      <w:pPr>
+        <w:tabs>
+          <w:tab w:val="num" w:pos="1440"/>
+        </w:tabs>
+        <w:ind w:left="1440" w:hanging="360"/>
+      </w:pPr>
+      <w:rPr>
+        <w:rFonts w:ascii="Courier New" w:hAnsi="Courier New" w:hint="default"/>
+        <w:sz w:val="20"/>
+      </w:rPr>
+    </w:lvl>
+    <w:lvl w:ilvl="2" w:tentative="1">
+      <w:start w:val="1"/>
+      <w:numFmt w:val="bullet"/>
+      <w:lvlText w:val=""/>
+      <w:lvlJc w:val="left"/>
+      <w:pPr>
+        <w:tabs>
+          <w:tab w:val="num" w:pos="2160"/>
+        </w:tabs>
+        <w:ind w:left="2160" w:hanging="360"/>
+      </w:pPr>
+      <w:rPr>
+        <w:rFonts w:ascii="Wingdings" w:hAnsi="Wingdings" w:hint="default"/>
+        <w:sz w:val="20"/>
+      </w:rPr>
+    </w:lvl>
+    <w:lvl w:ilvl="3" w:tentative="1">
+      <w:start w:val="1"/>
+      <w:numFmt w:val="bullet"/>
+      <w:lvlText w:val=""/>
+      <w:lvlJc w:val="left"/>
+      <w:pPr>
+        <w:tabs>
+          <w:tab w:val="num" w:pos="2880"/>
+        </w:tabs>
+        <w:ind w:left="2880" w:hanging="360"/>
+      </w:pPr>
+      <w:rPr>
+        <w:rFonts w:ascii="Wingdings" w:hAnsi="Wingdings" w:hint="default"/>
+        <w:sz w:val="20"/>
+      </w:rPr>
+    </w:lvl>
+    <w:lvl w:ilvl="4" w:tentative="1">
+      <w:start w:val="1"/>
+      <w:numFmt w:val="bullet"/>
+      <w:lvlText w:val=""/>
+      <w:lvlJc w:val="left"/>
+      <w:pPr>
+        <w:tabs>
+          <w:tab w:val="num" w:pos="3600"/>
+        </w:tabs>
+        <w:ind w:left="3600" w:hanging="360"/>
+      </w:pPr>
+      <w:rPr>
+        <w:rFonts w:ascii="Wingdings" w:hAnsi="Wingdings" w:hint="default"/>
+        <w:sz w:val="20"/>
+      </w:rPr>
+    </w:lvl>
+    <w:lvl w:ilvl="5" w:tentative="1">
+      <w:start w:val="1"/>
+      <w:numFmt w:val="bullet"/>
+      <w:lvlText w:val=""/>
+      <w:lvlJc w:val="left"/>
+      <w:pPr>
+        <w:tabs>
+          <w:tab w:val="num" w:pos="4320"/>
+        </w:tabs>
+        <w:ind w:left="4320" w:hanging="360"/>
+      </w:pPr>
+      <w:rPr>
+        <w:rFonts w:ascii="Wingdings" w:hAnsi="Wingdings" w:hint="default"/>
+        <w:sz w:val="20"/>
+      </w:rPr>
+    </w:lvl>
+    <w:lvl w:ilvl="6" w:tentative="1">
+      <w:start w:val="1"/>
+      <w:numFmt w:val="bullet"/>
+      <w:lvlText w:val=""/>
+      <w:lvlJc w:val="left"/>
+      <w:pPr>
+        <w:tabs>
+          <w:tab w:val="num" w:pos="5040"/>
+        </w:tabs>
+        <w:ind w:left="5040" w:hanging="360"/>
+      </w:pPr>
+      <w:rPr>
+        <w:rFonts w:ascii="Wingdings" w:hAnsi="Wingdings" w:hint="default"/>
+        <w:sz w:val="20"/>
+      </w:rPr>
+    </w:lvl>
+    <w:lvl w:ilvl="7" w:tentative="1">
+      <w:start w:val="1"/>
+      <w:numFmt w:val="bullet"/>
+      <w:lvlText w:val=""/>
+      <w:lvlJc w:val="left"/>
+      <w:pPr>
+        <w:tabs>
+          <w:tab w:val="num" w:pos="5760"/>
+        </w:tabs>
+        <w:ind w:left="5760" w:hanging="360"/>
+      </w:pPr>
+      <w:rPr>
+        <w:rFonts w:ascii="Wingdings" w:hAnsi="Wingdings" w:hint="default"/>
+        <w:sz w:val="20"/>
+      </w:rPr>
+    </w:lvl>
+    <w:lvl w:ilvl="8" w:tentative="1">
+      <w:start w:val="1"/>
+      <w:numFmt w:val="bullet"/>
+      <w:lvlText w:val=""/>
+      <w:lvlJc w:val="left"/>
+      <w:pPr>
+        <w:tabs>
+          <w:tab w:val="num" w:pos="6480"/>
+        </w:tabs>
+        <w:ind w:left="6480" w:hanging="360"/>
+      </w:pPr>
+      <w:rPr>
+        <w:rFonts w:ascii="Wingdings" w:hAnsi="Wingdings" w:hint="default"/>
+        <w:sz w:val="20"/>
+      </w:rPr>
+    </w:lvl>
+  </w:abstractNum>
+  <w:abstractNum w:abstractNumId="4" w15:restartNumberingAfterBreak="0">
+    <w:nsid w:val="60DD5A13"/>
+    <w:multiLevelType w:val="multilevel"/>
+    <w:tmpl w:val="9DEA9AB8"/>
+    <w:lvl w:ilvl="0">
+      <w:start w:val="1"/>
+      <w:numFmt w:val="bullet"/>
+      <w:lvlText w:val=""/>
+      <w:lvlJc w:val="left"/>
+      <w:pPr>
+        <w:tabs>
+          <w:tab w:val="num" w:pos="720"/>
+        </w:tabs>
+        <w:ind w:left="720" w:hanging="360"/>
+      </w:pPr>
+      <w:rPr>
+        <w:rFonts w:ascii="Symbol" w:hAnsi="Symbol" w:hint="default"/>
+        <w:sz w:val="20"/>
+      </w:rPr>
+    </w:lvl>
+    <w:lvl w:ilvl="1" w:tentative="1">
+      <w:start w:val="1"/>
+      <w:numFmt w:val="bullet"/>
+      <w:lvlText w:val="o"/>
+      <w:lvlJc w:val="left"/>
+      <w:pPr>
+        <w:tabs>
+          <w:tab w:val="num" w:pos="1440"/>
+        </w:tabs>
+        <w:ind w:left="1440" w:hanging="360"/>
+      </w:pPr>
+      <w:rPr>
+        <w:rFonts w:ascii="Courier New" w:hAnsi="Courier New" w:hint="default"/>
+        <w:sz w:val="20"/>
+      </w:rPr>
+    </w:lvl>
+    <w:lvl w:ilvl="2" w:tentative="1">
+      <w:start w:val="1"/>
+      <w:numFmt w:val="bullet"/>
+      <w:lvlText w:val=""/>
+      <w:lvlJc w:val="left"/>
+      <w:pPr>
+        <w:tabs>
+          <w:tab w:val="num" w:pos="2160"/>
+        </w:tabs>
+        <w:ind w:left="2160" w:hanging="360"/>
+      </w:pPr>
+      <w:rPr>
+        <w:rFonts w:ascii="Wingdings" w:hAnsi="Wingdings" w:hint="default"/>
+        <w:sz w:val="20"/>
+      </w:rPr>
+    </w:lvl>
+    <w:lvl w:ilvl="3" w:tentative="1">
+      <w:start w:val="1"/>
+      <w:numFmt w:val="bullet"/>
+      <w:lvlText w:val=""/>
+      <w:lvlJc w:val="left"/>
+      <w:pPr>
+        <w:tabs>
+          <w:tab w:val="num" w:pos="2880"/>
+        </w:tabs>
+        <w:ind w:left="2880" w:hanging="360"/>
+      </w:pPr>
+      <w:rPr>
+        <w:rFonts w:ascii="Wingdings" w:hAnsi="Wingdings" w:hint="default"/>
+        <w:sz w:val="20"/>
+      </w:rPr>
+    </w:lvl>
+    <w:lvl w:ilvl="4" w:tentative="1">
+      <w:start w:val="1"/>
+      <w:numFmt w:val="bullet"/>
+      <w:lvlText w:val=""/>
+      <w:lvlJc w:val="left"/>
+      <w:pPr>
+        <w:tabs>
+          <w:tab w:val="num" w:pos="3600"/>
+        </w:tabs>
+        <w:ind w:left="3600" w:hanging="360"/>
+      </w:pPr>
+      <w:rPr>
+        <w:rFonts w:ascii="Wingdings" w:hAnsi="Wingdings" w:hint="default"/>
+        <w:sz w:val="20"/>
+      </w:rPr>
+    </w:lvl>
+    <w:lvl w:ilvl="5" w:tentative="1">
+      <w:start w:val="1"/>
+      <w:numFmt w:val="bullet"/>
+      <w:lvlText w:val=""/>
+      <w:lvlJc w:val="left"/>
+      <w:pPr>
+        <w:tabs>
+          <w:tab w:val="num" w:pos="4320"/>
+        </w:tabs>
+        <w:ind w:left="4320" w:hanging="360"/>
+      </w:pPr>
+      <w:rPr>
+        <w:rFonts w:ascii="Wingdings" w:hAnsi="Wingdings" w:hint="default"/>
+        <w:sz w:val="20"/>
+      </w:rPr>
+    </w:lvl>
+    <w:lvl w:ilvl="6" w:tentative="1">
+      <w:start w:val="1"/>
+      <w:numFmt w:val="bullet"/>
+      <w:lvlText w:val=""/>
+      <w:lvlJc w:val="left"/>
+      <w:pPr>
+        <w:tabs>
+          <w:tab w:val="num" w:pos="5040"/>
+        </w:tabs>
+        <w:ind w:left="5040" w:hanging="360"/>
+      </w:pPr>
+      <w:rPr>
+        <w:rFonts w:ascii="Wingdings" w:hAnsi="Wingdings" w:hint="default"/>
+        <w:sz w:val="20"/>
+      </w:rPr>
+    </w:lvl>
+    <w:lvl w:ilvl="7" w:tentative="1">
+      <w:start w:val="1"/>
+      <w:numFmt w:val="bullet"/>
+      <w:lvlText w:val=""/>
+      <w:lvlJc w:val="left"/>
+      <w:pPr>
+        <w:tabs>
+          <w:tab w:val="num" w:pos="5760"/>
+        </w:tabs>
+        <w:ind w:left="5760" w:hanging="360"/>
+      </w:pPr>
+      <w:rPr>
+        <w:rFonts w:ascii="Wingdings" w:hAnsi="Wingdings" w:hint="default"/>
+        <w:sz w:val="20"/>
+      </w:rPr>
+    </w:lvl>
+    <w:lvl w:ilvl="8" w:tentative="1">
+      <w:start w:val="1"/>
+      <w:numFmt w:val="bullet"/>
+      <w:lvlText w:val=""/>
+      <w:lvlJc w:val="left"/>
+      <w:pPr>
+        <w:tabs>
+          <w:tab w:val="num" w:pos="6480"/>
+        </w:tabs>
+        <w:ind w:left="6480" w:hanging="360"/>
+      </w:pPr>
+      <w:rPr>
+        <w:rFonts w:ascii="Wingdings" w:hAnsi="Wingdings" w:hint="default"/>
+        <w:sz w:val="20"/>
+      </w:rPr>
+    </w:lvl>
+  </w:abstractNum>
   <w:num w:numId="1" w16cid:durableId="58410176">
     <w:abstractNumId w:val="0"/>
+  </w:num>
+  <w:num w:numId="2" w16cid:durableId="1307272520">
+    <w:abstractNumId w:val="3"/>
+  </w:num>
+  <w:num w:numId="3" w16cid:durableId="1205366849">
+    <w:abstractNumId w:val="2"/>
+  </w:num>
+  <w:num w:numId="4" w16cid:durableId="329141760">
+    <w:abstractNumId w:val="4"/>
+  </w:num>
+  <w:num w:numId="5" w16cid:durableId="1656178682">
+    <w:abstractNumId w:val="1"/>
   </w:num>
 </w:numbering>
 </file>
@@ -521,21 +3923,14 @@
   <w:style w:type="paragraph" w:default="1" w:styleId="Normalny">
     <w:name w:val="Normal"/>
     <w:qFormat/>
-    <w:rsid w:val="00BA449D"/>
+    <w:rsid w:val="00265AC1"/>
     <w:pPr>
-      <w:widowControl w:val="0"/>
-      <w:numPr>
-        <w:numId w:val="1"/>
-      </w:numPr>
-      <w:suppressAutoHyphens/>
-      <w:autoSpaceDN w:val="0"/>
-      <w:spacing w:after="0" w:line="360" w:lineRule="auto"/>
-      <w:textAlignment w:val="baseline"/>
+      <w:spacing w:after="0" w:line="240" w:lineRule="auto"/>
     </w:pPr>
     <w:rPr>
-      <w:rFonts w:ascii="Times New Roman" w:hAnsi="Times New Roman" w:cs="Arial"/>
-      <w:kern w:val="3"/>
-      <w:lang w:eastAsia="zh-CN" w:bidi="hi-IN"/>
+      <w:rFonts w:ascii="Times New Roman" w:eastAsia="Times New Roman" w:hAnsi="Times New Roman" w:cs="Times New Roman"/>
+      <w:kern w:val="0"/>
+      <w:lang w:eastAsia="zh-CN"/>
       <w14:ligatures w14:val="none"/>
     </w:rPr>
   </w:style>
@@ -550,14 +3945,23 @@
     <w:pPr>
       <w:keepNext/>
       <w:keepLines/>
-      <w:spacing w:before="360" w:after="80"/>
+      <w:widowControl w:val="0"/>
+      <w:numPr>
+        <w:numId w:val="1"/>
+      </w:numPr>
+      <w:suppressAutoHyphens/>
+      <w:autoSpaceDN w:val="0"/>
+      <w:spacing w:before="360" w:after="80" w:line="360" w:lineRule="auto"/>
+      <w:textAlignment w:val="baseline"/>
       <w:outlineLvl w:val="0"/>
     </w:pPr>
     <w:rPr>
       <w:rFonts w:asciiTheme="majorHAnsi" w:eastAsiaTheme="majorEastAsia" w:hAnsiTheme="majorHAnsi" w:cs="Mangal"/>
       <w:color w:val="0F4761" w:themeColor="accent1" w:themeShade="BF"/>
+      <w:kern w:val="3"/>
       <w:sz w:val="40"/>
       <w:szCs w:val="36"/>
+      <w:lang w:bidi="hi-IN"/>
     </w:rPr>
   </w:style>
   <w:style w:type="paragraph" w:styleId="Nagwek2">
@@ -573,14 +3977,23 @@
     <w:pPr>
       <w:keepNext/>
       <w:keepLines/>
-      <w:spacing w:before="160" w:after="80"/>
+      <w:widowControl w:val="0"/>
+      <w:numPr>
+        <w:numId w:val="1"/>
+      </w:numPr>
+      <w:suppressAutoHyphens/>
+      <w:autoSpaceDN w:val="0"/>
+      <w:spacing w:before="160" w:after="80" w:line="360" w:lineRule="auto"/>
+      <w:textAlignment w:val="baseline"/>
       <w:outlineLvl w:val="1"/>
     </w:pPr>
     <w:rPr>
       <w:rFonts w:asciiTheme="majorHAnsi" w:eastAsiaTheme="majorEastAsia" w:hAnsiTheme="majorHAnsi" w:cs="Mangal"/>
       <w:color w:val="0F4761" w:themeColor="accent1" w:themeShade="BF"/>
+      <w:kern w:val="3"/>
       <w:sz w:val="32"/>
       <w:szCs w:val="29"/>
+      <w:lang w:bidi="hi-IN"/>
     </w:rPr>
   </w:style>
   <w:style w:type="paragraph" w:styleId="Nagwek3">
@@ -596,14 +4009,23 @@
     <w:pPr>
       <w:keepNext/>
       <w:keepLines/>
-      <w:spacing w:before="160" w:after="80"/>
+      <w:widowControl w:val="0"/>
+      <w:numPr>
+        <w:numId w:val="1"/>
+      </w:numPr>
+      <w:suppressAutoHyphens/>
+      <w:autoSpaceDN w:val="0"/>
+      <w:spacing w:before="160" w:after="80" w:line="360" w:lineRule="auto"/>
+      <w:textAlignment w:val="baseline"/>
       <w:outlineLvl w:val="2"/>
     </w:pPr>
     <w:rPr>
       <w:rFonts w:asciiTheme="minorHAnsi" w:eastAsiaTheme="majorEastAsia" w:hAnsiTheme="minorHAnsi" w:cs="Mangal"/>
       <w:color w:val="0F4761" w:themeColor="accent1" w:themeShade="BF"/>
+      <w:kern w:val="3"/>
       <w:sz w:val="28"/>
       <w:szCs w:val="25"/>
+      <w:lang w:bidi="hi-IN"/>
     </w:rPr>
   </w:style>
   <w:style w:type="paragraph" w:styleId="Nagwek4">
@@ -619,7 +4041,14 @@
     <w:pPr>
       <w:keepNext/>
       <w:keepLines/>
-      <w:spacing w:before="80" w:after="40"/>
+      <w:widowControl w:val="0"/>
+      <w:numPr>
+        <w:numId w:val="1"/>
+      </w:numPr>
+      <w:suppressAutoHyphens/>
+      <w:autoSpaceDN w:val="0"/>
+      <w:spacing w:before="80" w:after="40" w:line="360" w:lineRule="auto"/>
+      <w:textAlignment w:val="baseline"/>
       <w:outlineLvl w:val="3"/>
     </w:pPr>
     <w:rPr>
@@ -627,7 +4056,9 @@
       <w:i/>
       <w:iCs/>
       <w:color w:val="0F4761" w:themeColor="accent1" w:themeShade="BF"/>
+      <w:kern w:val="3"/>
       <w:szCs w:val="21"/>
+      <w:lang w:bidi="hi-IN"/>
     </w:rPr>
   </w:style>
   <w:style w:type="paragraph" w:styleId="Nagwek5">
@@ -643,13 +4074,22 @@
     <w:pPr>
       <w:keepNext/>
       <w:keepLines/>
-      <w:spacing w:before="80" w:after="40"/>
+      <w:widowControl w:val="0"/>
+      <w:numPr>
+        <w:numId w:val="1"/>
+      </w:numPr>
+      <w:suppressAutoHyphens/>
+      <w:autoSpaceDN w:val="0"/>
+      <w:spacing w:before="80" w:after="40" w:line="360" w:lineRule="auto"/>
+      <w:textAlignment w:val="baseline"/>
       <w:outlineLvl w:val="4"/>
     </w:pPr>
     <w:rPr>
       <w:rFonts w:asciiTheme="minorHAnsi" w:eastAsiaTheme="majorEastAsia" w:hAnsiTheme="minorHAnsi" w:cs="Mangal"/>
       <w:color w:val="0F4761" w:themeColor="accent1" w:themeShade="BF"/>
+      <w:kern w:val="3"/>
       <w:szCs w:val="21"/>
+      <w:lang w:bidi="hi-IN"/>
     </w:rPr>
   </w:style>
   <w:style w:type="paragraph" w:styleId="Nagwek6">
@@ -665,7 +4105,14 @@
     <w:pPr>
       <w:keepNext/>
       <w:keepLines/>
-      <w:spacing w:before="40"/>
+      <w:widowControl w:val="0"/>
+      <w:numPr>
+        <w:numId w:val="1"/>
+      </w:numPr>
+      <w:suppressAutoHyphens/>
+      <w:autoSpaceDN w:val="0"/>
+      <w:spacing w:before="40" w:line="360" w:lineRule="auto"/>
+      <w:textAlignment w:val="baseline"/>
       <w:outlineLvl w:val="5"/>
     </w:pPr>
     <w:rPr>
@@ -673,7 +4120,9 @@
       <w:i/>
       <w:iCs/>
       <w:color w:val="595959" w:themeColor="text1" w:themeTint="A6"/>
+      <w:kern w:val="3"/>
       <w:szCs w:val="21"/>
+      <w:lang w:bidi="hi-IN"/>
     </w:rPr>
   </w:style>
   <w:style w:type="paragraph" w:styleId="Nagwek7">
@@ -689,13 +4138,22 @@
     <w:pPr>
       <w:keepNext/>
       <w:keepLines/>
-      <w:spacing w:before="40"/>
+      <w:widowControl w:val="0"/>
+      <w:numPr>
+        <w:numId w:val="1"/>
+      </w:numPr>
+      <w:suppressAutoHyphens/>
+      <w:autoSpaceDN w:val="0"/>
+      <w:spacing w:before="40" w:line="360" w:lineRule="auto"/>
+      <w:textAlignment w:val="baseline"/>
       <w:outlineLvl w:val="6"/>
     </w:pPr>
     <w:rPr>
       <w:rFonts w:asciiTheme="minorHAnsi" w:eastAsiaTheme="majorEastAsia" w:hAnsiTheme="minorHAnsi" w:cs="Mangal"/>
       <w:color w:val="595959" w:themeColor="text1" w:themeTint="A6"/>
+      <w:kern w:val="3"/>
       <w:szCs w:val="21"/>
+      <w:lang w:bidi="hi-IN"/>
     </w:rPr>
   </w:style>
   <w:style w:type="paragraph" w:styleId="Nagwek8">
@@ -711,6 +4169,14 @@
     <w:pPr>
       <w:keepNext/>
       <w:keepLines/>
+      <w:widowControl w:val="0"/>
+      <w:numPr>
+        <w:numId w:val="1"/>
+      </w:numPr>
+      <w:suppressAutoHyphens/>
+      <w:autoSpaceDN w:val="0"/>
+      <w:spacing w:line="360" w:lineRule="auto"/>
+      <w:textAlignment w:val="baseline"/>
       <w:outlineLvl w:val="7"/>
     </w:pPr>
     <w:rPr>
@@ -718,7 +4184,9 @@
       <w:i/>
       <w:iCs/>
       <w:color w:val="272727" w:themeColor="text1" w:themeTint="D8"/>
+      <w:kern w:val="3"/>
       <w:szCs w:val="21"/>
+      <w:lang w:bidi="hi-IN"/>
     </w:rPr>
   </w:style>
   <w:style w:type="paragraph" w:styleId="Nagwek9">
@@ -734,18 +4202,27 @@
     <w:pPr>
       <w:keepNext/>
       <w:keepLines/>
+      <w:widowControl w:val="0"/>
+      <w:numPr>
+        <w:numId w:val="1"/>
+      </w:numPr>
+      <w:suppressAutoHyphens/>
+      <w:autoSpaceDN w:val="0"/>
+      <w:spacing w:line="360" w:lineRule="auto"/>
+      <w:textAlignment w:val="baseline"/>
       <w:outlineLvl w:val="8"/>
     </w:pPr>
     <w:rPr>
       <w:rFonts w:asciiTheme="minorHAnsi" w:eastAsiaTheme="majorEastAsia" w:hAnsiTheme="minorHAnsi" w:cs="Mangal"/>
       <w:color w:val="272727" w:themeColor="text1" w:themeTint="D8"/>
+      <w:kern w:val="3"/>
       <w:szCs w:val="21"/>
+      <w:lang w:bidi="hi-IN"/>
     </w:rPr>
   </w:style>
   <w:style w:type="character" w:default="1" w:styleId="Domylnaczcionkaakapitu">
     <w:name w:val="Default Paragraph Font"/>
     <w:uiPriority w:val="1"/>
-    <w:semiHidden/>
     <w:unhideWhenUsed/>
   </w:style>
   <w:style w:type="table" w:default="1" w:styleId="Standardowy">
@@ -930,8 +4407,15 @@
     <w:qFormat/>
     <w:rsid w:val="0081738E"/>
     <w:pPr>
-      <w:spacing w:after="80" w:line="240" w:lineRule="auto"/>
+      <w:widowControl w:val="0"/>
+      <w:numPr>
+        <w:numId w:val="1"/>
+      </w:numPr>
+      <w:suppressAutoHyphens/>
+      <w:autoSpaceDN w:val="0"/>
+      <w:spacing w:after="80"/>
       <w:contextualSpacing/>
+      <w:textAlignment w:val="baseline"/>
     </w:pPr>
     <w:rPr>
       <w:rFonts w:asciiTheme="majorHAnsi" w:eastAsiaTheme="majorEastAsia" w:hAnsiTheme="majorHAnsi" w:cs="Mangal"/>
@@ -939,6 +4423,7 @@
       <w:kern w:val="28"/>
       <w:sz w:val="56"/>
       <w:szCs w:val="50"/>
+      <w:lang w:bidi="hi-IN"/>
     </w:rPr>
   </w:style>
   <w:style w:type="character" w:customStyle="1" w:styleId="TytuZnak">
@@ -966,18 +4451,25 @@
     <w:qFormat/>
     <w:rsid w:val="0081738E"/>
     <w:pPr>
+      <w:widowControl w:val="0"/>
       <w:numPr>
         <w:ilvl w:val="1"/>
+        <w:numId w:val="1"/>
       </w:numPr>
-      <w:spacing w:after="160"/>
+      <w:suppressAutoHyphens/>
+      <w:autoSpaceDN w:val="0"/>
+      <w:spacing w:after="160" w:line="360" w:lineRule="auto"/>
       <w:ind w:left="720"/>
+      <w:textAlignment w:val="baseline"/>
     </w:pPr>
     <w:rPr>
       <w:rFonts w:asciiTheme="minorHAnsi" w:eastAsiaTheme="majorEastAsia" w:hAnsiTheme="minorHAnsi" w:cs="Mangal"/>
       <w:color w:val="595959" w:themeColor="text1" w:themeTint="A6"/>
       <w:spacing w:val="15"/>
+      <w:kern w:val="3"/>
       <w:sz w:val="28"/>
       <w:szCs w:val="25"/>
+      <w:lang w:bidi="hi-IN"/>
     </w:rPr>
   </w:style>
   <w:style w:type="character" w:customStyle="1" w:styleId="PodtytuZnak">
@@ -1006,15 +4498,24 @@
     <w:qFormat/>
     <w:rsid w:val="0081738E"/>
     <w:pPr>
-      <w:spacing w:before="160" w:after="160"/>
+      <w:widowControl w:val="0"/>
+      <w:numPr>
+        <w:numId w:val="1"/>
+      </w:numPr>
+      <w:suppressAutoHyphens/>
+      <w:autoSpaceDN w:val="0"/>
+      <w:spacing w:before="160" w:after="160" w:line="360" w:lineRule="auto"/>
       <w:jc w:val="center"/>
+      <w:textAlignment w:val="baseline"/>
     </w:pPr>
     <w:rPr>
-      <w:rFonts w:cs="Mangal"/>
+      <w:rFonts w:eastAsia="SimSun" w:cs="Mangal"/>
       <w:i/>
       <w:iCs/>
       <w:color w:val="404040" w:themeColor="text1" w:themeTint="BF"/>
+      <w:kern w:val="3"/>
       <w:szCs w:val="21"/>
+      <w:lang w:bidi="hi-IN"/>
     </w:rPr>
   </w:style>
   <w:style w:type="character" w:customStyle="1" w:styleId="CytatZnak">
@@ -1041,11 +4542,21 @@
     <w:qFormat/>
     <w:rsid w:val="0081738E"/>
     <w:pPr>
+      <w:widowControl w:val="0"/>
+      <w:numPr>
+        <w:numId w:val="1"/>
+      </w:numPr>
+      <w:suppressAutoHyphens/>
+      <w:autoSpaceDN w:val="0"/>
+      <w:spacing w:line="360" w:lineRule="auto"/>
       <w:contextualSpacing/>
+      <w:textAlignment w:val="baseline"/>
     </w:pPr>
     <w:rPr>
-      <w:rFonts w:cs="Mangal"/>
+      <w:rFonts w:eastAsia="SimSun" w:cs="Mangal"/>
+      <w:kern w:val="3"/>
       <w:szCs w:val="21"/>
+      <w:lang w:bidi="hi-IN"/>
     </w:rPr>
   </w:style>
   <w:style w:type="character" w:styleId="Wyrnienieintensywne">
@@ -1069,20 +4580,29 @@
     <w:qFormat/>
     <w:rsid w:val="0081738E"/>
     <w:pPr>
+      <w:widowControl w:val="0"/>
+      <w:numPr>
+        <w:numId w:val="1"/>
+      </w:numPr>
       <w:pBdr>
         <w:top w:val="single" w:sz="4" w:space="10" w:color="0F4761" w:themeColor="accent1" w:themeShade="BF"/>
         <w:bottom w:val="single" w:sz="4" w:space="10" w:color="0F4761" w:themeColor="accent1" w:themeShade="BF"/>
       </w:pBdr>
-      <w:spacing w:before="360" w:after="360"/>
+      <w:suppressAutoHyphens/>
+      <w:autoSpaceDN w:val="0"/>
+      <w:spacing w:before="360" w:after="360" w:line="360" w:lineRule="auto"/>
       <w:ind w:left="864" w:right="864"/>
       <w:jc w:val="center"/>
+      <w:textAlignment w:val="baseline"/>
     </w:pPr>
     <w:rPr>
-      <w:rFonts w:cs="Mangal"/>
+      <w:rFonts w:eastAsia="SimSun" w:cs="Mangal"/>
       <w:i/>
       <w:iCs/>
       <w:color w:val="0F4761" w:themeColor="accent1" w:themeShade="BF"/>
+      <w:kern w:val="3"/>
       <w:szCs w:val="21"/>
+      <w:lang w:bidi="hi-IN"/>
     </w:rPr>
   </w:style>
   <w:style w:type="character" w:customStyle="1" w:styleId="CytatintensywnyZnak">
@@ -1115,6 +4635,48 @@
       <w:color w:val="0F4761" w:themeColor="accent1" w:themeShade="BF"/>
       <w:spacing w:val="5"/>
     </w:rPr>
+  </w:style>
+  <w:style w:type="character" w:styleId="Hipercze">
+    <w:name w:val="Hyperlink"/>
+    <w:basedOn w:val="Domylnaczcionkaakapitu"/>
+    <w:uiPriority w:val="99"/>
+    <w:unhideWhenUsed/>
+    <w:rsid w:val="00642F6D"/>
+    <w:rPr>
+      <w:color w:val="467886" w:themeColor="hyperlink"/>
+      <w:u w:val="single"/>
+    </w:rPr>
+  </w:style>
+  <w:style w:type="character" w:styleId="Nierozpoznanawzmianka">
+    <w:name w:val="Unresolved Mention"/>
+    <w:basedOn w:val="Domylnaczcionkaakapitu"/>
+    <w:uiPriority w:val="99"/>
+    <w:semiHidden/>
+    <w:unhideWhenUsed/>
+    <w:rsid w:val="00642F6D"/>
+    <w:rPr>
+      <w:color w:val="605E5C"/>
+      <w:shd w:val="clear" w:color="auto" w:fill="E1DFDD"/>
+    </w:rPr>
+  </w:style>
+  <w:style w:type="paragraph" w:customStyle="1" w:styleId="isselectedend">
+    <w:name w:val="isselectedend"/>
+    <w:basedOn w:val="Normalny"/>
+    <w:rsid w:val="00265AC1"/>
+    <w:pPr>
+      <w:spacing w:before="100" w:beforeAutospacing="1" w:after="100" w:afterAutospacing="1"/>
+    </w:pPr>
+  </w:style>
+  <w:style w:type="paragraph" w:styleId="NormalnyWeb">
+    <w:name w:val="Normal (Web)"/>
+    <w:basedOn w:val="Normalny"/>
+    <w:uiPriority w:val="99"/>
+    <w:semiHidden/>
+    <w:unhideWhenUsed/>
+    <w:rsid w:val="00265AC1"/>
+    <w:pPr>
+      <w:spacing w:before="100" w:beforeAutospacing="1" w:after="100" w:afterAutospacing="1"/>
+    </w:pPr>
   </w:style>
 </w:styles>
 </file>

</xml_diff>